<commit_message>
added text to diff. chapters
</commit_message>
<xml_diff>
--- a/doc/word/Project_Report_Lecture_with_Computer_Exercises.docx
+++ b/doc/word/Project_Report_Lecture_with_Computer_Exercises.docx
@@ -2,10 +2,25 @@
 <file path=word/document.xml><?xml version="1.0" encoding="utf-8"?>
 <w:document xmlns:wpc="http://schemas.microsoft.com/office/word/2010/wordprocessingCanvas" xmlns:cx="http://schemas.microsoft.com/office/drawing/2014/chartex" xmlns:cx1="http://schemas.microsoft.com/office/drawing/2015/9/8/chartex" xmlns:cx2="http://schemas.microsoft.com/office/drawing/2015/10/21/chartex" xmlns:cx3="http://schemas.microsoft.com/office/drawing/2016/5/9/chartex" xmlns:cx4="http://schemas.microsoft.com/office/drawing/2016/5/10/chartex" xmlns:cx5="http://schemas.microsoft.com/office/drawing/2016/5/11/chartex" xmlns:cx6="http://schemas.microsoft.com/office/drawing/2016/5/12/chartex" xmlns:cx7="http://schemas.microsoft.com/office/drawing/2016/5/13/chartex" xmlns:cx8="http://schemas.microsoft.com/office/drawing/2016/5/14/chartex" xmlns:mc="http://schemas.openxmlformats.org/markup-compatibility/2006" xmlns:aink="http://schemas.microsoft.com/office/drawing/2016/ink" xmlns:am3d="http://schemas.microsoft.com/office/drawing/2017/model3d" xmlns:o="urn:schemas-microsoft-com:office:office" xmlns:r="http://schemas.openxmlformats.org/officeDocument/2006/relationships" xmlns:m="http://schemas.openxmlformats.org/officeDocument/2006/math" xmlns:v="urn:schemas-microsoft-com:vml" xmlns:wp14="http://schemas.microsoft.com/office/word/2010/wordprocessingDrawing" xmlns:wp="http://schemas.openxmlformats.org/drawingml/2006/wordprocessingDrawing" xmlns:w10="urn:schemas-microsoft-com:office:word" xmlns:w="http://schemas.openxmlformats.org/wordprocessingml/2006/main" xmlns:w14="http://schemas.microsoft.com/office/word/2010/wordml" xmlns:w15="http://schemas.microsoft.com/office/word/2012/wordml" xmlns:w16cid="http://schemas.microsoft.com/office/word/2016/wordml/cid" xmlns:w16se="http://schemas.microsoft.com/office/word/2015/wordml/symex" xmlns:wpg="http://schemas.microsoft.com/office/word/2010/wordprocessingGroup" xmlns:wpi="http://schemas.microsoft.com/office/word/2010/wordprocessingInk" xmlns:wne="http://schemas.microsoft.com/office/word/2006/wordml" xmlns:wps="http://schemas.microsoft.com/office/word/2010/wordprocessingShape" mc:Ignorable="w14 w15 w16se w16cid wp14">
   <w:body>
-    <w:p/>
-    <w:p/>
-    <w:p/>
-    <w:p>
+    <w:p>
+      <w:pPr>
+        <w:spacing w:line="276" w:lineRule="auto"/>
+      </w:pPr>
+    </w:p>
+    <w:p>
+      <w:pPr>
+        <w:spacing w:line="276" w:lineRule="auto"/>
+      </w:pPr>
+    </w:p>
+    <w:p>
+      <w:pPr>
+        <w:spacing w:line="276" w:lineRule="auto"/>
+      </w:pPr>
+    </w:p>
+    <w:p>
+      <w:pPr>
+        <w:spacing w:line="276" w:lineRule="auto"/>
+      </w:pPr>
       <w:r>
         <w:rPr>
           <w:noProof/>
@@ -67,13 +82,34 @@
         </w:drawing>
       </w:r>
     </w:p>
-    <w:p/>
-    <w:p/>
-    <w:p/>
-    <w:p/>
-    <w:p/>
-    <w:p>
-      <w:pPr>
+    <w:p>
+      <w:pPr>
+        <w:spacing w:line="276" w:lineRule="auto"/>
+      </w:pPr>
+    </w:p>
+    <w:p>
+      <w:pPr>
+        <w:spacing w:line="276" w:lineRule="auto"/>
+      </w:pPr>
+    </w:p>
+    <w:p>
+      <w:pPr>
+        <w:spacing w:line="276" w:lineRule="auto"/>
+      </w:pPr>
+    </w:p>
+    <w:p>
+      <w:pPr>
+        <w:spacing w:line="276" w:lineRule="auto"/>
+      </w:pPr>
+    </w:p>
+    <w:p>
+      <w:pPr>
+        <w:spacing w:line="276" w:lineRule="auto"/>
+      </w:pPr>
+    </w:p>
+    <w:p>
+      <w:pPr>
+        <w:spacing w:line="276" w:lineRule="auto"/>
         <w:jc w:val="center"/>
         <w:rPr>
           <w:sz w:val="36"/>
@@ -82,6 +118,7 @@
     </w:p>
     <w:p>
       <w:pPr>
+        <w:spacing w:line="276" w:lineRule="auto"/>
         <w:jc w:val="center"/>
         <w:rPr>
           <w:sz w:val="36"/>
@@ -96,6 +133,7 @@
     </w:p>
     <w:p>
       <w:pPr>
+        <w:spacing w:line="276" w:lineRule="auto"/>
         <w:jc w:val="center"/>
         <w:rPr>
           <w:sz w:val="36"/>
@@ -122,6 +160,7 @@
     </w:p>
     <w:p>
       <w:pPr>
+        <w:spacing w:line="276" w:lineRule="auto"/>
         <w:jc w:val="center"/>
         <w:rPr>
           <w:sz w:val="32"/>
@@ -130,6 +169,7 @@
     </w:p>
     <w:p>
       <w:pPr>
+        <w:spacing w:line="276" w:lineRule="auto"/>
         <w:jc w:val="center"/>
         <w:rPr>
           <w:sz w:val="32"/>
@@ -138,6 +178,7 @@
     </w:p>
     <w:p>
       <w:pPr>
+        <w:spacing w:line="276" w:lineRule="auto"/>
         <w:jc w:val="center"/>
         <w:rPr>
           <w:sz w:val="32"/>
@@ -146,6 +187,7 @@
     </w:p>
     <w:p>
       <w:pPr>
+        <w:spacing w:line="276" w:lineRule="auto"/>
         <w:jc w:val="center"/>
         <w:rPr>
           <w:sz w:val="32"/>
@@ -154,6 +196,7 @@
     </w:p>
     <w:p>
       <w:pPr>
+        <w:spacing w:line="276" w:lineRule="auto"/>
         <w:jc w:val="center"/>
         <w:rPr>
           <w:sz w:val="32"/>
@@ -168,6 +211,7 @@
     </w:p>
     <w:p>
       <w:pPr>
+        <w:spacing w:line="276" w:lineRule="auto"/>
         <w:jc w:val="center"/>
         <w:rPr>
           <w:sz w:val="32"/>
@@ -176,6 +220,7 @@
     </w:p>
     <w:p>
       <w:pPr>
+        <w:spacing w:line="276" w:lineRule="auto"/>
         <w:rPr>
           <w:sz w:val="32"/>
         </w:rPr>
@@ -183,7 +228,7 @@
     </w:p>
     <w:tbl>
       <w:tblPr>
-        <w:tblStyle w:val="Tabellenraster"/>
+        <w:tblStyle w:val="TableGrid"/>
         <w:tblW w:w="0" w:type="auto"/>
         <w:tblLook w:val="04A0" w:firstRow="1" w:lastRow="0" w:firstColumn="1" w:lastColumn="0" w:noHBand="0" w:noVBand="1"/>
       </w:tblPr>
@@ -197,6 +242,7 @@
           </w:tcPr>
           <w:p>
             <w:pPr>
+              <w:spacing w:line="276" w:lineRule="auto"/>
               <w:jc w:val="center"/>
               <w:rPr>
                 <w:rFonts w:ascii="CMU Bright SemiBold" w:hAnsi="CMU Bright SemiBold" w:cs="CMU Bright SemiBold"/>
@@ -205,42 +251,17 @@
             </w:pPr>
             <w:r>
               <w:rPr>
+                <w:b/>
+                <w:sz w:val="40"/>
+              </w:rPr>
+              <w:t>Implementation of a Traffic Light System at the Tannenbar-Intersection</w:t>
+            </w:r>
+            <w:r>
+              <w:rPr>
                 <w:rFonts w:ascii="CMU Bright SemiBold" w:hAnsi="CMU Bright SemiBold" w:cs="CMU Bright SemiBold"/>
                 <w:sz w:val="36"/>
               </w:rPr>
-              <w:t xml:space="preserve">Simulation of the Intersection between </w:t>
-            </w:r>
-            <w:proofErr w:type="spellStart"/>
-            <w:r>
-              <w:rPr>
-                <w:rFonts w:ascii="CMU Bright SemiBold" w:hAnsi="CMU Bright SemiBold" w:cs="CMU Bright SemiBold"/>
-                <w:sz w:val="36"/>
-              </w:rPr>
-              <w:t>Tannenstrasse</w:t>
-            </w:r>
-            <w:proofErr w:type="spellEnd"/>
-            <w:r>
-              <w:rPr>
-                <w:rFonts w:ascii="CMU Bright SemiBold" w:hAnsi="CMU Bright SemiBold" w:cs="CMU Bright SemiBold"/>
-                <w:sz w:val="36"/>
-              </w:rPr>
-              <w:t xml:space="preserve"> and </w:t>
-            </w:r>
-            <w:proofErr w:type="spellStart"/>
-            <w:r>
-              <w:rPr>
-                <w:rFonts w:ascii="CMU Bright SemiBold" w:hAnsi="CMU Bright SemiBold" w:cs="CMU Bright SemiBold"/>
-                <w:sz w:val="36"/>
-              </w:rPr>
-              <w:t>Universitätsstrasse</w:t>
-            </w:r>
-            <w:proofErr w:type="spellEnd"/>
-            <w:r>
-              <w:rPr>
-                <w:rFonts w:ascii="CMU Bright SemiBold" w:hAnsi="CMU Bright SemiBold" w:cs="CMU Bright SemiBold"/>
-                <w:sz w:val="36"/>
-              </w:rPr>
-              <w:t xml:space="preserve"> with traffic lights</w:t>
+              <w:t xml:space="preserve"> </w:t>
             </w:r>
           </w:p>
         </w:tc>
@@ -248,6 +269,7 @@
     </w:tbl>
     <w:p>
       <w:pPr>
+        <w:spacing w:line="276" w:lineRule="auto"/>
         <w:jc w:val="center"/>
         <w:rPr>
           <w:sz w:val="32"/>
@@ -257,6 +279,7 @@
     </w:p>
     <w:p>
       <w:pPr>
+        <w:spacing w:line="276" w:lineRule="auto"/>
         <w:jc w:val="center"/>
         <w:rPr>
           <w:sz w:val="32"/>
@@ -266,6 +289,7 @@
     </w:p>
     <w:p>
       <w:pPr>
+        <w:spacing w:line="276" w:lineRule="auto"/>
         <w:jc w:val="center"/>
         <w:rPr>
           <w:sz w:val="32"/>
@@ -277,58 +301,58 @@
           <w:sz w:val="32"/>
           <w:lang w:val="de-CH"/>
         </w:rPr>
-        <w:t>Nico Burger, Leo Fent, J</w:t>
-      </w:r>
+        <w:t xml:space="preserve">Nico Burger, Leo </w:t>
+      </w:r>
+      <w:proofErr w:type="spellStart"/>
       <w:r>
         <w:rPr>
           <w:sz w:val="32"/>
           <w:lang w:val="de-CH"/>
         </w:rPr>
-        <w:t>é</w:t>
-      </w:r>
+        <w:t>Fent</w:t>
+      </w:r>
+      <w:proofErr w:type="spellEnd"/>
       <w:r>
         <w:rPr>
           <w:sz w:val="32"/>
           <w:lang w:val="de-CH"/>
         </w:rPr>
-        <w:t xml:space="preserve">rôme </w:t>
-      </w:r>
-      <w:proofErr w:type="spellStart"/>
+        <w:t>, J</w:t>
+      </w:r>
       <w:r>
         <w:rPr>
           <w:sz w:val="32"/>
           <w:lang w:val="de-CH"/>
         </w:rPr>
-        <w:t>Landtwig</w:t>
-      </w:r>
-      <w:proofErr w:type="spellEnd"/>
+        <w:t>é</w:t>
+      </w:r>
       <w:r>
         <w:rPr>
           <w:sz w:val="32"/>
           <w:lang w:val="de-CH"/>
         </w:rPr>
-        <w:t xml:space="preserve"> &amp; Pascal Lieberherr </w:t>
-      </w:r>
-    </w:p>
-    <w:p>
-      <w:pPr>
-        <w:jc w:val="center"/>
+        <w:t xml:space="preserve">rôme </w:t>
+      </w:r>
+      <w:proofErr w:type="spellStart"/>
+      <w:r>
         <w:rPr>
           <w:sz w:val="32"/>
           <w:lang w:val="de-CH"/>
         </w:rPr>
-      </w:pPr>
-    </w:p>
-    <w:p>
-      <w:pPr>
+        <w:t>Landtwig</w:t>
+      </w:r>
+      <w:proofErr w:type="spellEnd"/>
+      <w:r>
         <w:rPr>
           <w:sz w:val="32"/>
           <w:lang w:val="de-CH"/>
         </w:rPr>
-      </w:pPr>
-    </w:p>
-    <w:p>
-      <w:pPr>
+        <w:t xml:space="preserve"> &amp; Pascal Lieberherr </w:t>
+      </w:r>
+    </w:p>
+    <w:p>
+      <w:pPr>
+        <w:spacing w:line="276" w:lineRule="auto"/>
         <w:jc w:val="center"/>
         <w:rPr>
           <w:sz w:val="32"/>
@@ -338,7 +362,7 @@
     </w:p>
     <w:p>
       <w:pPr>
-        <w:jc w:val="center"/>
+        <w:spacing w:line="276" w:lineRule="auto"/>
         <w:rPr>
           <w:sz w:val="32"/>
           <w:lang w:val="de-CH"/>
@@ -347,6 +371,8 @@
     </w:p>
     <w:p>
       <w:pPr>
+        <w:spacing w:line="276" w:lineRule="auto"/>
+        <w:jc w:val="center"/>
         <w:rPr>
           <w:sz w:val="32"/>
           <w:lang w:val="de-CH"/>
@@ -355,6 +381,8 @@
     </w:p>
     <w:p>
       <w:pPr>
+        <w:spacing w:line="276" w:lineRule="auto"/>
+        <w:jc w:val="center"/>
         <w:rPr>
           <w:sz w:val="32"/>
           <w:lang w:val="de-CH"/>
@@ -363,7 +391,7 @@
     </w:p>
     <w:p>
       <w:pPr>
-        <w:jc w:val="center"/>
+        <w:spacing w:line="276" w:lineRule="auto"/>
         <w:rPr>
           <w:sz w:val="32"/>
           <w:lang w:val="de-CH"/>
@@ -372,6 +400,26 @@
     </w:p>
     <w:p>
       <w:pPr>
+        <w:spacing w:line="276" w:lineRule="auto"/>
+        <w:rPr>
+          <w:sz w:val="32"/>
+          <w:lang w:val="de-CH"/>
+        </w:rPr>
+      </w:pPr>
+    </w:p>
+    <w:p>
+      <w:pPr>
+        <w:spacing w:line="276" w:lineRule="auto"/>
+        <w:jc w:val="center"/>
+        <w:rPr>
+          <w:sz w:val="32"/>
+          <w:lang w:val="de-CH"/>
+        </w:rPr>
+      </w:pPr>
+    </w:p>
+    <w:p>
+      <w:pPr>
+        <w:spacing w:line="276" w:lineRule="auto"/>
         <w:jc w:val="center"/>
         <w:rPr>
           <w:sz w:val="32"/>
@@ -403,6 +451,7 @@
     </w:p>
     <w:p>
       <w:pPr>
+        <w:spacing w:line="276" w:lineRule="auto"/>
         <w:jc w:val="center"/>
         <w:rPr>
           <w:sz w:val="32"/>
@@ -412,6 +461,7 @@
     </w:p>
     <w:p>
       <w:pPr>
+        <w:spacing w:line="276" w:lineRule="auto"/>
         <w:rPr>
           <w:sz w:val="32"/>
           <w:lang w:val="en-US"/>
@@ -428,6 +478,7 @@
     <w:p>
       <w:pPr>
         <w:pStyle w:val="KeineNummerierungberschrift"/>
+        <w:spacing w:line="276" w:lineRule="auto"/>
       </w:pPr>
       <w:r>
         <w:lastRenderedPageBreak/>
@@ -437,6 +488,7 @@
     <w:p>
       <w:pPr>
         <w:pStyle w:val="Fliesstext"/>
+        <w:spacing w:line="276" w:lineRule="auto"/>
       </w:pPr>
       <w:r>
         <w:t xml:space="preserve">We hereby agree to make our source code for this project freely available for download from the web pages of the SOMS chair. Furthermore, we assure that all source code is written by ourselves and is not violating any copyright restrictions. </w:t>
@@ -444,7 +496,8 @@
     </w:p>
     <w:p>
       <w:pPr>
-        <w:pStyle w:val="StandardWeb"/>
+        <w:pStyle w:val="NormalWeb"/>
+        <w:spacing w:line="276" w:lineRule="auto"/>
         <w:rPr>
           <w:rFonts w:asciiTheme="minorHAnsi" w:eastAsiaTheme="minorHAnsi" w:hAnsiTheme="minorHAnsi" w:cstheme="minorBidi"/>
           <w:sz w:val="22"/>
@@ -453,7 +506,8 @@
     </w:p>
     <w:p>
       <w:pPr>
-        <w:pStyle w:val="StandardWeb"/>
+        <w:pStyle w:val="NormalWeb"/>
+        <w:spacing w:line="276" w:lineRule="auto"/>
         <w:rPr>
           <w:rFonts w:asciiTheme="minorHAnsi" w:eastAsiaTheme="minorHAnsi" w:hAnsiTheme="minorHAnsi" w:cstheme="minorBidi"/>
           <w:sz w:val="22"/>
@@ -462,7 +516,8 @@
     </w:p>
     <w:p>
       <w:pPr>
-        <w:pStyle w:val="StandardWeb"/>
+        <w:pStyle w:val="NormalWeb"/>
+        <w:spacing w:line="276" w:lineRule="auto"/>
         <w:rPr>
           <w:rFonts w:asciiTheme="minorHAnsi" w:eastAsiaTheme="minorHAnsi" w:hAnsiTheme="minorHAnsi" w:cstheme="minorBidi"/>
           <w:sz w:val="22"/>
@@ -471,7 +526,8 @@
     </w:p>
     <w:p>
       <w:pPr>
-        <w:pStyle w:val="StandardWeb"/>
+        <w:pStyle w:val="NormalWeb"/>
+        <w:spacing w:line="276" w:lineRule="auto"/>
         <w:rPr>
           <w:rFonts w:asciiTheme="minorHAnsi" w:eastAsiaTheme="minorHAnsi" w:hAnsiTheme="minorHAnsi" w:cstheme="minorBidi"/>
           <w:sz w:val="22"/>
@@ -480,12 +536,13 @@
     </w:p>
     <w:p>
       <w:pPr>
-        <w:pStyle w:val="StandardWeb"/>
+        <w:pStyle w:val="NormalWeb"/>
         <w:tabs>
           <w:tab w:val="left" w:pos="2410"/>
           <w:tab w:val="left" w:pos="4536"/>
           <w:tab w:val="left" w:pos="7088"/>
         </w:tabs>
+        <w:spacing w:line="276" w:lineRule="auto"/>
         <w:rPr>
           <w:rFonts w:asciiTheme="minorHAnsi" w:eastAsiaTheme="minorHAnsi" w:hAnsiTheme="minorHAnsi" w:cstheme="minorBidi"/>
           <w:sz w:val="32"/>
@@ -507,8 +564,18 @@
           <w:lang w:val="de-CH"/>
         </w:rPr>
         <w:tab/>
-        <w:t>Leo Fent</w:t>
-      </w:r>
+        <w:t xml:space="preserve">Leo </w:t>
+      </w:r>
+      <w:proofErr w:type="spellStart"/>
+      <w:r>
+        <w:rPr>
+          <w:rFonts w:asciiTheme="minorHAnsi" w:eastAsiaTheme="minorHAnsi" w:hAnsiTheme="minorHAnsi" w:cstheme="minorBidi"/>
+          <w:sz w:val="22"/>
+          <w:lang w:val="de-CH"/>
+        </w:rPr>
+        <w:t>Fent</w:t>
+      </w:r>
+      <w:proofErr w:type="spellEnd"/>
       <w:r>
         <w:rPr>
           <w:rFonts w:asciiTheme="minorHAnsi" w:eastAsiaTheme="minorHAnsi" w:hAnsiTheme="minorHAnsi" w:cstheme="minorBidi"/>
@@ -548,6 +615,7 @@
     </w:p>
     <w:p>
       <w:pPr>
+        <w:spacing w:line="276" w:lineRule="auto"/>
         <w:rPr>
           <w:sz w:val="32"/>
           <w:lang w:val="de-CH"/>
@@ -564,6 +632,7 @@
     <w:p>
       <w:pPr>
         <w:pStyle w:val="KeineNummerierungberschrift"/>
+        <w:spacing w:line="276" w:lineRule="auto"/>
       </w:pPr>
       <w:r>
         <w:lastRenderedPageBreak/>
@@ -572,6 +641,7 @@
     </w:p>
     <w:p>
       <w:pPr>
+        <w:spacing w:line="276" w:lineRule="auto"/>
         <w:rPr>
           <w:sz w:val="32"/>
           <w:lang w:val="en-US"/>
@@ -588,6 +658,8 @@
     <w:sdt>
       <w:sdtPr>
         <w:rPr>
+          <w:rFonts w:ascii="CMU Bright Roman" w:hAnsi="CMU Bright Roman"/>
+          <w:b w:val="0"/>
           <w:bCs/>
           <w:sz w:val="24"/>
         </w:rPr>
@@ -599,8 +671,6 @@
       </w:sdtPr>
       <w:sdtEndPr>
         <w:rPr>
-          <w:rFonts w:ascii="CMU Bright Roman" w:hAnsi="CMU Bright Roman"/>
-          <w:b w:val="0"/>
           <w:bCs w:val="0"/>
           <w:noProof/>
         </w:rPr>
@@ -609,6 +679,7 @@
         <w:p>
           <w:pPr>
             <w:pStyle w:val="KeineNummerierungberschrift"/>
+            <w:spacing w:line="276" w:lineRule="auto"/>
           </w:pPr>
           <w:r>
             <w:t>Table of Contents</w:t>
@@ -616,11 +687,12 @@
         </w:p>
         <w:p>
           <w:pPr>
-            <w:pStyle w:val="Verzeichnis1"/>
+            <w:pStyle w:val="TOC1"/>
             <w:tabs>
               <w:tab w:val="left" w:pos="480"/>
               <w:tab w:val="right" w:leader="dot" w:pos="9010"/>
             </w:tabs>
+            <w:spacing w:line="276" w:lineRule="auto"/>
             <w:rPr>
               <w:rFonts w:asciiTheme="minorHAnsi" w:eastAsiaTheme="minorEastAsia" w:hAnsiTheme="minorHAnsi"/>
               <w:b w:val="0"/>
@@ -672,21 +744,7 @@
                 <w:rStyle w:val="Hyperlink"/>
                 <w:noProof/>
               </w:rPr>
-              <w:t>Abstra</w:t>
-            </w:r>
-            <w:r>
-              <w:rPr>
-                <w:rStyle w:val="Hyperlink"/>
-                <w:noProof/>
-              </w:rPr>
-              <w:t>c</w:t>
-            </w:r>
-            <w:r>
-              <w:rPr>
-                <w:rStyle w:val="Hyperlink"/>
-                <w:noProof/>
-              </w:rPr>
-              <w:t>t</w:t>
+              <w:t>Abstract</w:t>
             </w:r>
             <w:r>
               <w:rPr>
@@ -740,11 +798,12 @@
         </w:p>
         <w:p>
           <w:pPr>
-            <w:pStyle w:val="Verzeichnis1"/>
+            <w:pStyle w:val="TOC1"/>
             <w:tabs>
               <w:tab w:val="left" w:pos="480"/>
               <w:tab w:val="right" w:leader="dot" w:pos="9010"/>
             </w:tabs>
+            <w:spacing w:line="276" w:lineRule="auto"/>
             <w:rPr>
               <w:rFonts w:asciiTheme="minorHAnsi" w:eastAsiaTheme="minorEastAsia" w:hAnsiTheme="minorHAnsi"/>
               <w:b w:val="0"/>
@@ -832,11 +891,12 @@
         </w:p>
         <w:p>
           <w:pPr>
-            <w:pStyle w:val="Verzeichnis1"/>
+            <w:pStyle w:val="TOC1"/>
             <w:tabs>
               <w:tab w:val="left" w:pos="480"/>
               <w:tab w:val="right" w:leader="dot" w:pos="9010"/>
             </w:tabs>
+            <w:spacing w:line="276" w:lineRule="auto"/>
             <w:rPr>
               <w:rFonts w:asciiTheme="minorHAnsi" w:eastAsiaTheme="minorEastAsia" w:hAnsiTheme="minorHAnsi"/>
               <w:b w:val="0"/>
@@ -924,11 +984,12 @@
         </w:p>
         <w:p>
           <w:pPr>
-            <w:pStyle w:val="Verzeichnis2"/>
+            <w:pStyle w:val="TOC2"/>
             <w:tabs>
               <w:tab w:val="left" w:pos="960"/>
               <w:tab w:val="right" w:leader="dot" w:pos="9010"/>
             </w:tabs>
+            <w:spacing w:line="276" w:lineRule="auto"/>
             <w:rPr>
               <w:rFonts w:asciiTheme="minorHAnsi" w:eastAsiaTheme="minorEastAsia" w:hAnsiTheme="minorHAnsi"/>
               <w:bCs w:val="0"/>
@@ -1016,11 +1077,12 @@
         </w:p>
         <w:p>
           <w:pPr>
-            <w:pStyle w:val="Verzeichnis2"/>
+            <w:pStyle w:val="TOC2"/>
             <w:tabs>
               <w:tab w:val="left" w:pos="960"/>
               <w:tab w:val="right" w:leader="dot" w:pos="9010"/>
             </w:tabs>
+            <w:spacing w:line="276" w:lineRule="auto"/>
             <w:rPr>
               <w:rFonts w:asciiTheme="minorHAnsi" w:eastAsiaTheme="minorEastAsia" w:hAnsiTheme="minorHAnsi"/>
               <w:bCs w:val="0"/>
@@ -1108,11 +1170,12 @@
         </w:p>
         <w:p>
           <w:pPr>
-            <w:pStyle w:val="Verzeichnis2"/>
+            <w:pStyle w:val="TOC2"/>
             <w:tabs>
               <w:tab w:val="left" w:pos="960"/>
               <w:tab w:val="right" w:leader="dot" w:pos="9010"/>
             </w:tabs>
+            <w:spacing w:line="276" w:lineRule="auto"/>
             <w:rPr>
               <w:rFonts w:asciiTheme="minorHAnsi" w:eastAsiaTheme="minorEastAsia" w:hAnsiTheme="minorHAnsi"/>
               <w:bCs w:val="0"/>
@@ -1200,11 +1263,12 @@
         </w:p>
         <w:p>
           <w:pPr>
-            <w:pStyle w:val="Verzeichnis1"/>
+            <w:pStyle w:val="TOC1"/>
             <w:tabs>
               <w:tab w:val="left" w:pos="480"/>
               <w:tab w:val="right" w:leader="dot" w:pos="9010"/>
             </w:tabs>
+            <w:spacing w:line="276" w:lineRule="auto"/>
             <w:rPr>
               <w:rFonts w:asciiTheme="minorHAnsi" w:eastAsiaTheme="minorEastAsia" w:hAnsiTheme="minorHAnsi"/>
               <w:b w:val="0"/>
@@ -1292,11 +1356,12 @@
         </w:p>
         <w:p>
           <w:pPr>
-            <w:pStyle w:val="Verzeichnis1"/>
+            <w:pStyle w:val="TOC1"/>
             <w:tabs>
               <w:tab w:val="left" w:pos="480"/>
               <w:tab w:val="right" w:leader="dot" w:pos="9010"/>
             </w:tabs>
+            <w:spacing w:line="276" w:lineRule="auto"/>
             <w:rPr>
               <w:rFonts w:asciiTheme="minorHAnsi" w:eastAsiaTheme="minorEastAsia" w:hAnsiTheme="minorHAnsi"/>
               <w:b w:val="0"/>
@@ -1384,11 +1449,12 @@
         </w:p>
         <w:p>
           <w:pPr>
-            <w:pStyle w:val="Verzeichnis1"/>
+            <w:pStyle w:val="TOC1"/>
             <w:tabs>
               <w:tab w:val="left" w:pos="480"/>
               <w:tab w:val="right" w:leader="dot" w:pos="9010"/>
             </w:tabs>
+            <w:spacing w:line="276" w:lineRule="auto"/>
             <w:rPr>
               <w:rFonts w:asciiTheme="minorHAnsi" w:eastAsiaTheme="minorEastAsia" w:hAnsiTheme="minorHAnsi"/>
               <w:b w:val="0"/>
@@ -1476,11 +1542,12 @@
         </w:p>
         <w:p>
           <w:pPr>
-            <w:pStyle w:val="Verzeichnis1"/>
+            <w:pStyle w:val="TOC1"/>
             <w:tabs>
               <w:tab w:val="left" w:pos="480"/>
               <w:tab w:val="right" w:leader="dot" w:pos="9010"/>
             </w:tabs>
+            <w:spacing w:line="276" w:lineRule="auto"/>
             <w:rPr>
               <w:rFonts w:asciiTheme="minorHAnsi" w:eastAsiaTheme="minorEastAsia" w:hAnsiTheme="minorHAnsi"/>
               <w:b w:val="0"/>
@@ -1568,11 +1635,12 @@
         </w:p>
         <w:p>
           <w:pPr>
-            <w:pStyle w:val="Verzeichnis2"/>
+            <w:pStyle w:val="TOC2"/>
             <w:tabs>
               <w:tab w:val="left" w:pos="960"/>
               <w:tab w:val="right" w:leader="dot" w:pos="9010"/>
             </w:tabs>
+            <w:spacing w:line="276" w:lineRule="auto"/>
             <w:rPr>
               <w:rFonts w:asciiTheme="minorHAnsi" w:eastAsiaTheme="minorEastAsia" w:hAnsiTheme="minorHAnsi"/>
               <w:bCs w:val="0"/>
@@ -1660,11 +1728,12 @@
         </w:p>
         <w:p>
           <w:pPr>
-            <w:pStyle w:val="Verzeichnis1"/>
+            <w:pStyle w:val="TOC1"/>
             <w:tabs>
               <w:tab w:val="left" w:pos="480"/>
               <w:tab w:val="right" w:leader="dot" w:pos="9010"/>
             </w:tabs>
+            <w:spacing w:line="276" w:lineRule="auto"/>
             <w:rPr>
               <w:rFonts w:asciiTheme="minorHAnsi" w:eastAsiaTheme="minorEastAsia" w:hAnsiTheme="minorHAnsi"/>
               <w:b w:val="0"/>
@@ -1751,6 +1820,9 @@
           </w:hyperlink>
         </w:p>
         <w:p>
+          <w:pPr>
+            <w:spacing w:line="276" w:lineRule="auto"/>
+          </w:pPr>
           <w:r>
             <w:rPr>
               <w:i/>
@@ -1763,6 +1835,7 @@
     </w:sdt>
     <w:p>
       <w:pPr>
+        <w:spacing w:line="276" w:lineRule="auto"/>
         <w:rPr>
           <w:sz w:val="32"/>
           <w:lang w:val="en-US"/>
@@ -1771,7 +1844,8 @@
     </w:p>
     <w:p>
       <w:pPr>
-        <w:pStyle w:val="berschrift1"/>
+        <w:pStyle w:val="Heading1"/>
+        <w:spacing w:line="276" w:lineRule="auto"/>
       </w:pPr>
       <w:r>
         <w:br w:type="page"/>
@@ -1784,7 +1858,8 @@
     </w:p>
     <w:p>
       <w:pPr>
-        <w:pStyle w:val="berschrift1"/>
+        <w:pStyle w:val="Heading1"/>
+        <w:spacing w:line="276" w:lineRule="auto"/>
       </w:pPr>
       <w:r>
         <w:t>To make a main Title</w:t>
@@ -1793,6 +1868,7 @@
     <w:p>
       <w:pPr>
         <w:pStyle w:val="Fliesstext"/>
+        <w:spacing w:line="276" w:lineRule="auto"/>
         <w:rPr>
           <w:lang w:val="en-US"/>
         </w:rPr>
@@ -1820,7 +1896,8 @@
     </w:p>
     <w:p>
       <w:pPr>
-        <w:pStyle w:val="berschrift2"/>
+        <w:pStyle w:val="Heading2"/>
+        <w:spacing w:line="276" w:lineRule="auto"/>
       </w:pPr>
       <w:r>
         <w:t>Making a small title…</w:t>
@@ -1829,6 +1906,7 @@
     <w:p>
       <w:pPr>
         <w:pStyle w:val="Fliesstext"/>
+        <w:spacing w:line="276" w:lineRule="auto"/>
         <w:rPr>
           <w:lang w:val="en-US"/>
         </w:rPr>
@@ -1856,7 +1934,8 @@
     </w:p>
     <w:p>
       <w:pPr>
-        <w:pStyle w:val="berschrift3"/>
+        <w:pStyle w:val="Heading3"/>
+        <w:spacing w:line="276" w:lineRule="auto"/>
       </w:pPr>
       <w:r>
         <w:t>For an even smaller title</w:t>
@@ -1865,6 +1944,7 @@
     <w:p>
       <w:pPr>
         <w:pStyle w:val="Fliesstext"/>
+        <w:spacing w:line="276" w:lineRule="auto"/>
         <w:rPr>
           <w:lang w:val="en-US"/>
         </w:rPr>
@@ -1893,14 +1973,16 @@
     <w:p>
       <w:pPr>
         <w:pStyle w:val="Fliesstext"/>
-        <w:rPr>
-          <w:lang w:val="en-US"/>
-        </w:rPr>
-      </w:pPr>
-    </w:p>
-    <w:p>
-      <w:pPr>
-        <w:pStyle w:val="Fliesstext"/>
+        <w:spacing w:line="276" w:lineRule="auto"/>
+        <w:rPr>
+          <w:lang w:val="en-US"/>
+        </w:rPr>
+      </w:pPr>
+    </w:p>
+    <w:p>
+      <w:pPr>
+        <w:pStyle w:val="Fliesstext"/>
+        <w:spacing w:line="276" w:lineRule="auto"/>
         <w:rPr>
           <w:lang w:val="en-US"/>
         </w:rPr>
@@ -1916,6 +1998,7 @@
       <w:pPr>
         <w:pStyle w:val="Fliesstext"/>
         <w:keepNext/>
+        <w:spacing w:line="276" w:lineRule="auto"/>
         <w:jc w:val="center"/>
       </w:pPr>
       <w:r>
@@ -1968,7 +2051,8 @@
     </w:p>
     <w:p>
       <w:pPr>
-        <w:pStyle w:val="Beschriftung"/>
+        <w:pStyle w:val="Caption"/>
+        <w:spacing w:line="276" w:lineRule="auto"/>
         <w:jc w:val="center"/>
       </w:pPr>
       <w:r>
@@ -1999,6 +2083,7 @@
     <w:p>
       <w:pPr>
         <w:pStyle w:val="Fliesstext"/>
+        <w:spacing w:line="276" w:lineRule="auto"/>
       </w:pPr>
       <w:r>
         <w:t>If you'd like to insert code, past the code and then select the format "Code" this will make it look like that:</w:t>
@@ -2007,6 +2092,7 @@
     <w:p>
       <w:pPr>
         <w:pStyle w:val="Code"/>
+        <w:spacing w:line="276" w:lineRule="auto"/>
       </w:pPr>
       <w:r>
         <w:t xml:space="preserve">This is some code for you. </w:t>
@@ -2018,6 +2104,7 @@
     <w:p>
       <w:pPr>
         <w:pStyle w:val="Code"/>
+        <w:spacing w:line="276" w:lineRule="auto"/>
       </w:pPr>
       <w:r>
         <w:t>Do whatever you like with it.</w:t>
@@ -2025,6 +2112,7 @@
     </w:p>
     <w:p>
       <w:pPr>
+        <w:spacing w:line="276" w:lineRule="auto"/>
         <w:rPr>
           <w:rFonts w:ascii="CMU Serif Roman" w:hAnsi="CMU Serif Roman"/>
           <w:sz w:val="22"/>
@@ -2041,7 +2129,8 @@
     </w:p>
     <w:p>
       <w:pPr>
-        <w:pStyle w:val="berschrift1"/>
+        <w:pStyle w:val="Heading1"/>
+        <w:spacing w:line="276" w:lineRule="auto"/>
       </w:pPr>
       <w:r>
         <w:lastRenderedPageBreak/>
@@ -2051,14 +2140,16 @@
     </w:p>
     <w:p>
       <w:pPr>
-        <w:rPr>
-          <w:lang w:val="en-US"/>
-        </w:rPr>
-      </w:pPr>
-    </w:p>
-    <w:p>
-      <w:pPr>
-        <w:pStyle w:val="Fliesstext"/>
+        <w:spacing w:line="276" w:lineRule="auto"/>
+        <w:rPr>
+          <w:lang w:val="en-US"/>
+        </w:rPr>
+      </w:pPr>
+    </w:p>
+    <w:p>
+      <w:pPr>
+        <w:pStyle w:val="Fliesstext"/>
+        <w:spacing w:line="276" w:lineRule="auto"/>
         <w:rPr>
           <w:lang w:val="en-US"/>
         </w:rPr>
@@ -2070,14 +2161,16 @@
     <w:p>
       <w:pPr>
         <w:pStyle w:val="Fliesstext"/>
-        <w:rPr>
-          <w:lang w:val="en-US"/>
-        </w:rPr>
-      </w:pPr>
-    </w:p>
-    <w:p>
-      <w:pPr>
-        <w:pStyle w:val="Fliesstext"/>
+        <w:spacing w:line="276" w:lineRule="auto"/>
+        <w:rPr>
+          <w:lang w:val="en-US"/>
+        </w:rPr>
+      </w:pPr>
+    </w:p>
+    <w:p>
+      <w:pPr>
+        <w:pStyle w:val="Fliesstext"/>
+        <w:spacing w:line="276" w:lineRule="auto"/>
         <w:rPr>
           <w:lang w:val="en-US"/>
         </w:rPr>
@@ -2095,61 +2188,305 @@
         <w:rPr>
           <w:lang w:val="en-US"/>
         </w:rPr>
-        <w:t xml:space="preserve">Nico Burger, Leo Fent, Jérôme </w:t>
+        <w:t>Nico Burger, Leo Fent, Jérôme Landtwig, Pascal Lieberherr</w:t>
+      </w:r>
+    </w:p>
+    <w:p>
+      <w:pPr>
+        <w:pStyle w:val="Fliesstext"/>
+        <w:spacing w:line="276" w:lineRule="auto"/>
+        <w:rPr>
+          <w:lang w:val="en-US"/>
+        </w:rPr>
+      </w:pPr>
+      <w:r>
+        <w:rPr>
+          <w:lang w:val="en-US"/>
+        </w:rPr>
+        <w:t xml:space="preserve">Title: </w:t>
+      </w:r>
+      <w:r>
+        <w:rPr>
+          <w:lang w:val="en-US"/>
+        </w:rPr>
+        <w:t xml:space="preserve">Implementation of a Traffic Light System at the </w:t>
       </w:r>
       <w:proofErr w:type="spellStart"/>
       <w:r>
         <w:rPr>
           <w:lang w:val="en-US"/>
         </w:rPr>
-        <w:t>Landtwig</w:t>
+        <w:t>Tannenbar</w:t>
       </w:r>
       <w:proofErr w:type="spellEnd"/>
       <w:r>
         <w:rPr>
           <w:lang w:val="en-US"/>
         </w:rPr>
-        <w:t>, Pascal Lieberherr</w:t>
-      </w:r>
-    </w:p>
-    <w:p>
-      <w:pPr>
-        <w:pStyle w:val="Fliesstext"/>
-      </w:pPr>
-      <w:r>
-        <w:rPr>
-          <w:lang w:val="en-US"/>
-        </w:rPr>
-        <w:t xml:space="preserve">Title: </w:t>
-      </w:r>
-      <w:r>
-        <w:t xml:space="preserve">Implementation of a traffic light system at the intersection between Tannen- and </w:t>
-      </w:r>
-      <w:proofErr w:type="spellStart"/>
-      <w:r>
-        <w:t>Universitätsstrasse</w:t>
-      </w:r>
-      <w:proofErr w:type="spellEnd"/>
-    </w:p>
-    <w:p>
-      <w:pPr>
-        <w:pStyle w:val="Fliesstext"/>
+        <w:t>-Intersection</w:t>
+      </w:r>
+    </w:p>
+    <w:p>
+      <w:pPr>
+        <w:pStyle w:val="Fliesstext"/>
+        <w:spacing w:line="276" w:lineRule="auto"/>
+      </w:pPr>
+    </w:p>
+    <w:p>
+      <w:pPr>
+        <w:spacing w:line="276" w:lineRule="auto"/>
+        <w:rPr>
+          <w:rFonts w:ascii="CMU Serif Roman" w:hAnsi="CMU Serif Roman"/>
+          <w:sz w:val="22"/>
+          <w:szCs w:val="22"/>
+          <w:lang w:val="en-US"/>
+        </w:rPr>
+      </w:pPr>
+      <w:r>
+        <w:rPr>
+          <w:rFonts w:ascii="CMU Serif Roman" w:hAnsi="CMU Serif Roman"/>
+          <w:sz w:val="22"/>
+          <w:szCs w:val="22"/>
+          <w:lang w:val="en-US"/>
+        </w:rPr>
+        <w:t xml:space="preserve">In this project we want to have a closer look at the intersection between Tannenstrasse and Universitätsstrasse. Also known as the Tannenbar Intersection. We were motivated by our own experiences. During lecture breaks, early in the morning and at noon a lot of students desire to cross the street. While pedestrians just keep crossing the street cars start to line up. As a </w:t>
+      </w:r>
+      <w:proofErr w:type="gramStart"/>
+      <w:r>
+        <w:rPr>
+          <w:rFonts w:ascii="CMU Serif Roman" w:hAnsi="CMU Serif Roman"/>
+          <w:sz w:val="22"/>
+          <w:szCs w:val="22"/>
+          <w:lang w:val="en-US"/>
+        </w:rPr>
+        <w:t>consequence</w:t>
+      </w:r>
+      <w:proofErr w:type="gramEnd"/>
+      <w:r>
+        <w:rPr>
+          <w:rFonts w:ascii="CMU Serif Roman" w:hAnsi="CMU Serif Roman"/>
+          <w:sz w:val="22"/>
+          <w:szCs w:val="22"/>
+          <w:lang w:val="en-US"/>
+        </w:rPr>
+        <w:t xml:space="preserve"> congestion and traffic holdups can be observed. Due to this situation, we asked ourselves whether traffic lights might improve the waiting time for cars. At the same time the waiting time for pedestrians should not be too high. To do this, we simulate pedestrians, cars and trams by agents with Python who behave according to the swiss traffic rules. </w:t>
+      </w:r>
+    </w:p>
+    <w:p>
+      <w:pPr>
+        <w:pStyle w:val="Header"/>
+        <w:tabs>
+          <w:tab w:val="clear" w:pos="4680"/>
+        </w:tabs>
+        <w:spacing w:line="276" w:lineRule="auto"/>
+        <w:rPr>
+          <w:rFonts w:cstheme="minorBidi"/>
+          <w:sz w:val="22"/>
+          <w:szCs w:val="22"/>
+          <w:lang w:val="en-US"/>
+        </w:rPr>
+      </w:pPr>
+    </w:p>
+    <w:p>
+      <w:pPr>
+        <w:pStyle w:val="Header"/>
+        <w:tabs>
+          <w:tab w:val="clear" w:pos="4680"/>
+        </w:tabs>
+        <w:spacing w:line="276" w:lineRule="auto"/>
+        <w:rPr>
+          <w:rFonts w:cstheme="minorBidi"/>
+          <w:color w:val="FF0000"/>
+          <w:sz w:val="22"/>
+          <w:szCs w:val="22"/>
+          <w:lang w:val="en-US"/>
+        </w:rPr>
+      </w:pPr>
+      <w:r>
+        <w:rPr>
+          <w:rFonts w:cstheme="minorBidi"/>
+          <w:color w:val="FF0000"/>
+          <w:sz w:val="22"/>
+          <w:szCs w:val="22"/>
+          <w:lang w:val="en-US"/>
+        </w:rPr>
+        <w:t>What needs to</w:t>
+      </w:r>
+      <w:r>
+        <w:rPr>
+          <w:rFonts w:cstheme="minorBidi"/>
+          <w:color w:val="FF0000"/>
+          <w:sz w:val="22"/>
+          <w:szCs w:val="22"/>
+          <w:lang w:val="en-US"/>
+        </w:rPr>
+        <w:t xml:space="preserve"> be</w:t>
+      </w:r>
+      <w:r>
+        <w:rPr>
+          <w:rFonts w:cstheme="minorBidi"/>
+          <w:color w:val="FF0000"/>
+          <w:sz w:val="22"/>
+          <w:szCs w:val="22"/>
+          <w:lang w:val="en-US"/>
+        </w:rPr>
+        <w:t xml:space="preserve"> added to this chapter next depends on the results of our simulation. This will be added once we know our results and our discussion</w:t>
+      </w:r>
+    </w:p>
+    <w:p>
+      <w:pPr>
+        <w:pStyle w:val="Header"/>
+        <w:tabs>
+          <w:tab w:val="clear" w:pos="4680"/>
+        </w:tabs>
+        <w:spacing w:line="276" w:lineRule="auto"/>
+        <w:rPr>
+          <w:rFonts w:cstheme="minorBidi"/>
+          <w:sz w:val="22"/>
+          <w:szCs w:val="22"/>
+          <w:lang w:val="en-US"/>
+        </w:rPr>
+      </w:pPr>
+    </w:p>
+    <w:p>
+      <w:pPr>
+        <w:pStyle w:val="Header"/>
+        <w:tabs>
+          <w:tab w:val="clear" w:pos="4680"/>
+        </w:tabs>
+        <w:spacing w:line="276" w:lineRule="auto"/>
+        <w:rPr>
+          <w:rFonts w:cstheme="minorBidi"/>
+          <w:sz w:val="22"/>
+          <w:szCs w:val="22"/>
+          <w:lang w:val="en-US"/>
+        </w:rPr>
+      </w:pPr>
+      <w:r>
+        <w:rPr>
+          <w:rFonts w:cstheme="minorBidi"/>
+          <w:sz w:val="22"/>
+          <w:szCs w:val="22"/>
+          <w:lang w:val="en-US"/>
+        </w:rPr>
+        <w:t xml:space="preserve">This document and all mentioned data can be downloaded from </w:t>
+      </w:r>
+      <w:hyperlink r:id="rId10" w:history="1">
+        <w:r>
+          <w:rPr>
+            <w:rFonts w:cstheme="minorBidi"/>
+            <w:sz w:val="22"/>
+            <w:lang w:val="en-US"/>
+          </w:rPr>
+          <w:t>https://github.com/jerowing/gess_project</w:t>
+        </w:r>
+      </w:hyperlink>
+      <w:r>
+        <w:rPr>
+          <w:rFonts w:cstheme="minorBidi"/>
+          <w:sz w:val="22"/>
+          <w:szCs w:val="22"/>
+          <w:lang w:val="en-US"/>
+        </w:rPr>
+        <w:t xml:space="preserve"> (09.12.2018)</w:t>
+      </w:r>
+      <w:r>
+        <w:rPr>
+          <w:rFonts w:cstheme="minorBidi"/>
+          <w:sz w:val="22"/>
+          <w:szCs w:val="22"/>
+          <w:lang w:val="en-US"/>
+        </w:rPr>
+        <w:t xml:space="preserve"> </w:t>
+      </w:r>
+    </w:p>
+    <w:p>
+      <w:pPr>
+        <w:pStyle w:val="Header"/>
+        <w:tabs>
+          <w:tab w:val="clear" w:pos="4680"/>
+        </w:tabs>
+        <w:spacing w:line="276" w:lineRule="auto"/>
+        <w:rPr>
+          <w:rFonts w:cstheme="minorBidi"/>
+          <w:sz w:val="22"/>
+          <w:szCs w:val="22"/>
+          <w:lang w:val="en-US"/>
+        </w:rPr>
+      </w:pPr>
+    </w:p>
+    <w:p>
+      <w:pPr>
+        <w:pStyle w:val="Header"/>
+        <w:tabs>
+          <w:tab w:val="clear" w:pos="4680"/>
+        </w:tabs>
+        <w:spacing w:line="276" w:lineRule="auto"/>
+        <w:rPr>
+          <w:rFonts w:cstheme="minorBidi"/>
+          <w:sz w:val="22"/>
+          <w:szCs w:val="22"/>
+          <w:lang w:val="en-US"/>
+        </w:rPr>
+      </w:pPr>
+    </w:p>
+    <w:p>
+      <w:pPr>
+        <w:pStyle w:val="Header"/>
+        <w:tabs>
+          <w:tab w:val="clear" w:pos="4680"/>
+        </w:tabs>
+        <w:spacing w:line="276" w:lineRule="auto"/>
+        <w:rPr>
+          <w:rFonts w:cstheme="minorBidi"/>
+          <w:sz w:val="22"/>
+          <w:szCs w:val="22"/>
+          <w:lang w:val="en-US"/>
+        </w:rPr>
+      </w:pPr>
+    </w:p>
+    <w:p>
+      <w:pPr>
+        <w:pStyle w:val="Fliesstext"/>
+        <w:spacing w:line="276" w:lineRule="auto"/>
+      </w:pPr>
+    </w:p>
+    <w:p>
+      <w:pPr>
+        <w:pStyle w:val="Fliesstext"/>
+        <w:spacing w:line="276" w:lineRule="auto"/>
+      </w:pPr>
+    </w:p>
+    <w:p>
+      <w:pPr>
+        <w:spacing w:line="276" w:lineRule="auto"/>
+        <w:rPr>
+          <w:rFonts w:ascii="CMU Serif Roman" w:hAnsi="CMU Serif Roman"/>
+          <w:sz w:val="22"/>
+          <w:szCs w:val="22"/>
+        </w:rPr>
+      </w:pPr>
+      <w:r>
+        <w:br w:type="page"/>
+      </w:r>
+    </w:p>
+    <w:p>
+      <w:pPr>
+        <w:pStyle w:val="Fliesstext"/>
+        <w:spacing w:line="276" w:lineRule="auto"/>
         <w:rPr>
           <w:rFonts w:asciiTheme="majorHAnsi" w:eastAsiaTheme="majorEastAsia" w:hAnsiTheme="majorHAnsi" w:cstheme="majorBidi"/>
           <w:color w:val="2F5496" w:themeColor="accent1" w:themeShade="BF"/>
         </w:rPr>
       </w:pPr>
-      <w:r>
-        <w:br w:type="page"/>
-      </w:r>
-    </w:p>
-    <w:p>
-      <w:pPr>
-        <w:pStyle w:val="berschrift1"/>
+    </w:p>
+    <w:p>
+      <w:pPr>
+        <w:pStyle w:val="Heading1"/>
+        <w:spacing w:line="276" w:lineRule="auto"/>
       </w:pPr>
       <w:bookmarkStart w:id="1" w:name="_Toc531707604"/>
       <w:r>
-        <w:lastRenderedPageBreak/>
         <w:t>Individual contributions</w:t>
       </w:r>
       <w:bookmarkEnd w:id="1"/>
@@ -2157,28 +2494,215 @@
     <w:p>
       <w:pPr>
         <w:pStyle w:val="Fliesstext"/>
-        <w:rPr>
-          <w:lang w:val="en-US"/>
-        </w:rPr>
-      </w:pPr>
-    </w:p>
-    <w:p>
-      <w:pPr>
-        <w:pStyle w:val="Fliesstext"/>
-        <w:rPr>
-          <w:lang w:val="en-US"/>
-        </w:rPr>
-      </w:pPr>
-      <w:r>
-        <w:rPr>
-          <w:lang w:val="en-US"/>
-        </w:rPr>
-        <w:t>Pascal</w:t>
-      </w:r>
-    </w:p>
-    <w:p>
-      <w:pPr>
-        <w:pStyle w:val="Fliesstext"/>
+        <w:spacing w:line="276" w:lineRule="auto"/>
+        <w:rPr>
+          <w:lang w:val="en-US"/>
+        </w:rPr>
+      </w:pPr>
+    </w:p>
+    <w:p>
+      <w:pPr>
+        <w:tabs>
+          <w:tab w:val="left" w:pos="2127"/>
+        </w:tabs>
+        <w:spacing w:line="276" w:lineRule="auto"/>
+        <w:rPr>
+          <w:rFonts w:ascii="CMU Serif Roman" w:hAnsi="CMU Serif Roman"/>
+          <w:sz w:val="22"/>
+          <w:szCs w:val="22"/>
+          <w:lang w:val="en-US"/>
+        </w:rPr>
+      </w:pPr>
+      <w:r>
+        <w:rPr>
+          <w:rFonts w:ascii="CMU Serif Roman" w:hAnsi="CMU Serif Roman"/>
+          <w:sz w:val="22"/>
+          <w:szCs w:val="22"/>
+          <w:lang w:val="en-US"/>
+        </w:rPr>
+        <w:t>Nico Burger:</w:t>
+      </w:r>
+      <w:r>
+        <w:rPr>
+          <w:rFonts w:ascii="CMU Serif Roman" w:hAnsi="CMU Serif Roman"/>
+          <w:sz w:val="22"/>
+          <w:szCs w:val="22"/>
+          <w:lang w:val="en-US"/>
+        </w:rPr>
+        <w:tab/>
+        <w:t>path of agents and agent interaction</w:t>
+      </w:r>
+    </w:p>
+    <w:p>
+      <w:pPr>
+        <w:spacing w:line="276" w:lineRule="auto"/>
+        <w:rPr>
+          <w:rFonts w:ascii="CMU Serif Roman" w:hAnsi="CMU Serif Roman"/>
+          <w:sz w:val="22"/>
+          <w:szCs w:val="22"/>
+          <w:lang w:val="en-US"/>
+        </w:rPr>
+      </w:pPr>
+      <w:r>
+        <w:rPr>
+          <w:rFonts w:ascii="CMU Serif Roman" w:hAnsi="CMU Serif Roman"/>
+          <w:sz w:val="22"/>
+          <w:szCs w:val="22"/>
+          <w:lang w:val="en-US"/>
+        </w:rPr>
+        <w:t>Leo Fent:</w:t>
+      </w:r>
+      <w:r>
+        <w:rPr>
+          <w:rFonts w:ascii="CMU Serif Roman" w:hAnsi="CMU Serif Roman"/>
+          <w:sz w:val="22"/>
+          <w:szCs w:val="22"/>
+          <w:lang w:val="en-US"/>
+        </w:rPr>
+        <w:tab/>
+      </w:r>
+      <w:r>
+        <w:rPr>
+          <w:rFonts w:ascii="CMU Serif Roman" w:hAnsi="CMU Serif Roman"/>
+          <w:sz w:val="22"/>
+          <w:szCs w:val="22"/>
+          <w:lang w:val="en-US"/>
+        </w:rPr>
+        <w:tab/>
+        <w:t>map, visualization, coordination</w:t>
+      </w:r>
+    </w:p>
+    <w:p>
+      <w:pPr>
+        <w:spacing w:line="276" w:lineRule="auto"/>
+        <w:rPr>
+          <w:rFonts w:ascii="CMU Serif Roman" w:hAnsi="CMU Serif Roman"/>
+          <w:sz w:val="22"/>
+          <w:szCs w:val="22"/>
+          <w:lang w:val="en-US"/>
+        </w:rPr>
+      </w:pPr>
+      <w:r>
+        <w:rPr>
+          <w:rFonts w:ascii="CMU Serif Roman" w:hAnsi="CMU Serif Roman"/>
+          <w:sz w:val="22"/>
+          <w:szCs w:val="22"/>
+          <w:lang w:val="en-US"/>
+        </w:rPr>
+        <w:t>Jérôme Landtwig:</w:t>
+      </w:r>
+      <w:r>
+        <w:rPr>
+          <w:rFonts w:ascii="CMU Serif Roman" w:hAnsi="CMU Serif Roman"/>
+          <w:sz w:val="22"/>
+          <w:szCs w:val="22"/>
+          <w:lang w:val="en-US"/>
+        </w:rPr>
+        <w:tab/>
+        <w:t>visualization, graphics and pots</w:t>
+      </w:r>
+    </w:p>
+    <w:p>
+      <w:pPr>
+        <w:spacing w:line="276" w:lineRule="auto"/>
+        <w:rPr>
+          <w:rFonts w:ascii="CMU Serif Roman" w:hAnsi="CMU Serif Roman"/>
+          <w:sz w:val="22"/>
+          <w:szCs w:val="22"/>
+          <w:lang w:val="en-US"/>
+        </w:rPr>
+      </w:pPr>
+      <w:r>
+        <w:rPr>
+          <w:rFonts w:ascii="CMU Serif Roman" w:hAnsi="CMU Serif Roman"/>
+          <w:sz w:val="22"/>
+          <w:szCs w:val="22"/>
+          <w:lang w:val="en-US"/>
+        </w:rPr>
+        <w:t>Pascal Lieberherr:</w:t>
+      </w:r>
+      <w:r>
+        <w:rPr>
+          <w:rFonts w:ascii="CMU Serif Roman" w:hAnsi="CMU Serif Roman"/>
+          <w:sz w:val="22"/>
+          <w:szCs w:val="22"/>
+          <w:lang w:val="en-US"/>
+        </w:rPr>
+        <w:tab/>
+        <w:t>path of agents, spawning of agents, project report, flash talk</w:t>
+      </w:r>
+    </w:p>
+    <w:p>
+      <w:pPr>
+        <w:spacing w:line="276" w:lineRule="auto"/>
+        <w:rPr>
+          <w:rFonts w:ascii="CMU Serif Roman" w:hAnsi="CMU Serif Roman"/>
+          <w:sz w:val="22"/>
+          <w:szCs w:val="22"/>
+          <w:lang w:val="en-US"/>
+        </w:rPr>
+      </w:pPr>
+    </w:p>
+    <w:p>
+      <w:pPr>
+        <w:pStyle w:val="NormalWeb"/>
+        <w:spacing w:line="276" w:lineRule="auto"/>
+        <w:ind w:right="-52"/>
+        <w:rPr>
+          <w:rFonts w:ascii="CMU Serif Roman" w:eastAsiaTheme="minorHAnsi" w:hAnsi="CMU Serif Roman" w:cstheme="minorBidi"/>
+          <w:sz w:val="22"/>
+          <w:szCs w:val="22"/>
+        </w:rPr>
+      </w:pPr>
+      <w:r>
+        <w:rPr>
+          <w:rFonts w:ascii="CMU Serif Roman" w:eastAsiaTheme="minorHAnsi" w:hAnsi="CMU Serif Roman" w:cstheme="minorBidi"/>
+          <w:sz w:val="22"/>
+          <w:szCs w:val="22"/>
+        </w:rPr>
+        <w:t xml:space="preserve">Listed above are only the main tasks </w:t>
+      </w:r>
+      <w:proofErr w:type="spellStart"/>
+      <w:r>
+        <w:rPr>
+          <w:rFonts w:ascii="CMU Serif Roman" w:eastAsiaTheme="minorHAnsi" w:hAnsi="CMU Serif Roman" w:cstheme="minorBidi"/>
+          <w:sz w:val="22"/>
+          <w:szCs w:val="22"/>
+        </w:rPr>
+        <w:t>everyone</w:t>
+      </w:r>
+      <w:proofErr w:type="spellEnd"/>
+      <w:r>
+        <w:rPr>
+          <w:rFonts w:ascii="CMU Serif Roman" w:eastAsiaTheme="minorHAnsi" w:hAnsi="CMU Serif Roman" w:cstheme="minorBidi"/>
+          <w:sz w:val="22"/>
+          <w:szCs w:val="22"/>
+        </w:rPr>
+        <w:t xml:space="preserve"> of us took care of, but we shared most of the work. The </w:t>
+      </w:r>
+      <w:proofErr w:type="spellStart"/>
+      <w:r>
+        <w:rPr>
+          <w:rFonts w:ascii="CMU Serif Roman" w:eastAsiaTheme="minorHAnsi" w:hAnsi="CMU Serif Roman" w:cstheme="minorBidi"/>
+          <w:sz w:val="22"/>
+          <w:szCs w:val="22"/>
+        </w:rPr>
+        <w:t>github</w:t>
+      </w:r>
+      <w:proofErr w:type="spellEnd"/>
+      <w:r>
+        <w:rPr>
+          <w:rFonts w:ascii="CMU Serif Roman" w:eastAsiaTheme="minorHAnsi" w:hAnsi="CMU Serif Roman" w:cstheme="minorBidi"/>
+          <w:sz w:val="22"/>
+          <w:szCs w:val="22"/>
+        </w:rPr>
+        <w:t xml:space="preserve"> commit report is not always mirroring the work behind those uploads because we often worked together on the code, debugged, commented and worked on the documentation while swapping laptops. </w:t>
+      </w:r>
+    </w:p>
+    <w:p>
+      <w:pPr>
+        <w:pStyle w:val="Fliesstext"/>
+        <w:spacing w:line="276" w:lineRule="auto"/>
       </w:pPr>
       <w:r>
         <w:br w:type="page"/>
@@ -2193,6 +2717,7 @@
     <w:p>
       <w:pPr>
         <w:pStyle w:val="Fliesstext"/>
+        <w:spacing w:line="276" w:lineRule="auto"/>
         <w:rPr>
           <w:lang w:val="en-US"/>
         </w:rPr>
@@ -2206,7 +2731,8 @@
     </w:p>
     <w:p>
       <w:pPr>
-        <w:pStyle w:val="berschrift2"/>
+        <w:pStyle w:val="Heading2"/>
+        <w:spacing w:line="276" w:lineRule="auto"/>
       </w:pPr>
       <w:bookmarkStart w:id="3" w:name="_Toc531707606"/>
       <w:r>
@@ -2217,6 +2743,268 @@
     <w:p>
       <w:pPr>
         <w:pStyle w:val="Fliesstext"/>
+        <w:spacing w:line="276" w:lineRule="auto"/>
+        <w:rPr>
+          <w:lang w:val="en-US"/>
+        </w:rPr>
+      </w:pPr>
+    </w:p>
+    <w:p>
+      <w:pPr>
+        <w:spacing w:line="276" w:lineRule="auto"/>
+        <w:rPr>
+          <w:sz w:val="22"/>
+          <w:szCs w:val="22"/>
+          <w:lang w:val="en-US"/>
+        </w:rPr>
+      </w:pPr>
+      <w:r>
+        <w:rPr>
+          <w:rFonts w:asciiTheme="minorHAnsi" w:hAnsiTheme="minorHAnsi"/>
+          <w:sz w:val="22"/>
+          <w:szCs w:val="22"/>
+          <w:lang w:val="en-US"/>
+        </w:rPr>
+        <w:t xml:space="preserve">The intersection between the </w:t>
+      </w:r>
+      <w:proofErr w:type="spellStart"/>
+      <w:r>
+        <w:rPr>
+          <w:rFonts w:asciiTheme="minorHAnsi" w:hAnsiTheme="minorHAnsi"/>
+          <w:sz w:val="22"/>
+          <w:szCs w:val="22"/>
+          <w:lang w:val="en-US"/>
+        </w:rPr>
+        <w:t>Tannenstrasse</w:t>
+      </w:r>
+      <w:proofErr w:type="spellEnd"/>
+      <w:r>
+        <w:rPr>
+          <w:rFonts w:asciiTheme="minorHAnsi" w:hAnsiTheme="minorHAnsi"/>
+          <w:sz w:val="22"/>
+          <w:szCs w:val="22"/>
+          <w:lang w:val="en-US"/>
+        </w:rPr>
+        <w:t xml:space="preserve"> and the </w:t>
+      </w:r>
+      <w:proofErr w:type="spellStart"/>
+      <w:r>
+        <w:rPr>
+          <w:rFonts w:asciiTheme="minorHAnsi" w:hAnsiTheme="minorHAnsi"/>
+          <w:sz w:val="22"/>
+          <w:szCs w:val="22"/>
+          <w:lang w:val="en-US"/>
+        </w:rPr>
+        <w:t>Universitätsstrasse</w:t>
+      </w:r>
+      <w:proofErr w:type="spellEnd"/>
+      <w:r>
+        <w:rPr>
+          <w:rFonts w:asciiTheme="minorHAnsi" w:hAnsiTheme="minorHAnsi"/>
+          <w:sz w:val="22"/>
+          <w:szCs w:val="22"/>
+          <w:lang w:val="en-US"/>
+        </w:rPr>
+        <w:t xml:space="preserve"> is something all ETH students are well familiar with</w:t>
+      </w:r>
+      <w:r>
+        <w:rPr>
+          <w:sz w:val="22"/>
+          <w:szCs w:val="22"/>
+          <w:lang w:val="en-US"/>
+        </w:rPr>
+        <w:t xml:space="preserve"> and so we are</w:t>
+      </w:r>
+      <w:r>
+        <w:rPr>
+          <w:rFonts w:asciiTheme="minorHAnsi" w:hAnsiTheme="minorHAnsi"/>
+          <w:sz w:val="22"/>
+          <w:szCs w:val="22"/>
+          <w:lang w:val="en-US"/>
+        </w:rPr>
+        <w:t>.</w:t>
+      </w:r>
+      <w:r>
+        <w:rPr>
+          <w:sz w:val="22"/>
+          <w:szCs w:val="22"/>
+          <w:lang w:val="en-US"/>
+        </w:rPr>
+        <w:t xml:space="preserve"> </w:t>
+      </w:r>
+      <w:r>
+        <w:rPr>
+          <w:rFonts w:asciiTheme="minorHAnsi" w:hAnsiTheme="minorHAnsi"/>
+          <w:sz w:val="22"/>
+          <w:szCs w:val="22"/>
+          <w:lang w:val="en-US"/>
+        </w:rPr>
+        <w:t>It is located in a traffic hotspot with pedestrians, cars and trams</w:t>
+      </w:r>
+      <w:r>
+        <w:rPr>
+          <w:sz w:val="22"/>
+          <w:szCs w:val="22"/>
+          <w:lang w:val="en-US"/>
+        </w:rPr>
+        <w:t>.</w:t>
+      </w:r>
+      <w:r>
+        <w:rPr>
+          <w:rFonts w:asciiTheme="minorHAnsi" w:hAnsiTheme="minorHAnsi"/>
+          <w:sz w:val="22"/>
+          <w:szCs w:val="22"/>
+          <w:lang w:val="en-US"/>
+        </w:rPr>
+        <w:t xml:space="preserve"> </w:t>
+      </w:r>
+      <w:r>
+        <w:rPr>
+          <w:sz w:val="22"/>
+          <w:szCs w:val="22"/>
+          <w:lang w:val="en-US"/>
+        </w:rPr>
+        <w:t>A</w:t>
+      </w:r>
+      <w:r>
+        <w:rPr>
+          <w:rFonts w:asciiTheme="minorHAnsi" w:hAnsiTheme="minorHAnsi"/>
+          <w:sz w:val="22"/>
+          <w:szCs w:val="22"/>
+          <w:lang w:val="en-US"/>
+        </w:rPr>
+        <w:t xml:space="preserve">ll use the road simultaneously. This leads to conflict especially at peak times. </w:t>
+      </w:r>
+      <w:r>
+        <w:rPr>
+          <w:sz w:val="22"/>
+          <w:szCs w:val="22"/>
+          <w:lang w:val="en-US"/>
+        </w:rPr>
+        <w:t xml:space="preserve">As we cross this Intersection close to every </w:t>
+      </w:r>
+      <w:proofErr w:type="gramStart"/>
+      <w:r>
+        <w:rPr>
+          <w:sz w:val="22"/>
+          <w:szCs w:val="22"/>
+          <w:lang w:val="en-US"/>
+        </w:rPr>
+        <w:t>day</w:t>
+      </w:r>
+      <w:proofErr w:type="gramEnd"/>
+      <w:r>
+        <w:rPr>
+          <w:sz w:val="22"/>
+          <w:szCs w:val="22"/>
+          <w:lang w:val="en-US"/>
+        </w:rPr>
+        <w:t xml:space="preserve"> we started to think about how the occurring traffic jam during peak times could be reduced. </w:t>
+      </w:r>
+      <w:r>
+        <w:rPr>
+          <w:rFonts w:asciiTheme="minorHAnsi" w:hAnsiTheme="minorHAnsi"/>
+          <w:sz w:val="22"/>
+          <w:szCs w:val="22"/>
+          <w:lang w:val="en-US"/>
+        </w:rPr>
+        <w:t>Lecture breaks, afternoon, noon and lecture breaks are considered as peak time</w:t>
+      </w:r>
+      <w:r>
+        <w:rPr>
+          <w:sz w:val="22"/>
+          <w:szCs w:val="22"/>
+          <w:lang w:val="en-US"/>
+        </w:rPr>
+        <w:t xml:space="preserve">. What came across our mind first was a traffic light system that controls the flow of the agents (pedestrians, cars and trams). This course offers the perfect opportunity to simulate the </w:t>
+      </w:r>
+      <w:proofErr w:type="spellStart"/>
+      <w:r>
+        <w:rPr>
+          <w:sz w:val="22"/>
+          <w:szCs w:val="22"/>
+          <w:lang w:val="en-US"/>
+        </w:rPr>
+        <w:t>Tannenbar</w:t>
+      </w:r>
+      <w:proofErr w:type="spellEnd"/>
+      <w:r>
+        <w:rPr>
+          <w:sz w:val="22"/>
+          <w:szCs w:val="22"/>
+          <w:lang w:val="en-US"/>
+        </w:rPr>
+        <w:t>-Intersection with a traffic light system. While observing the crosswalks for a while, we observed special dynamics e.g. cars that hardly stop for pedestrians waiting at the crosswalk but also cars stopping way too early for pedestrians and also pedestrians who insist on their right of way in every situation. Based on these experiences we became curios about the effects of a traffic light system controlling the agents.</w:t>
+      </w:r>
+    </w:p>
+    <w:p>
+      <w:pPr>
+        <w:spacing w:line="276" w:lineRule="auto"/>
+        <w:rPr>
+          <w:rFonts w:ascii="Times New Roman" w:eastAsia="Times New Roman" w:hAnsi="Times New Roman" w:cs="Times New Roman"/>
+          <w:sz w:val="22"/>
+          <w:szCs w:val="22"/>
+          <w:lang w:val="en-US"/>
+        </w:rPr>
+      </w:pPr>
+    </w:p>
+    <w:p>
+      <w:pPr>
+        <w:spacing w:line="276" w:lineRule="auto"/>
+        <w:rPr>
+          <w:rFonts w:ascii="Times New Roman" w:eastAsia="Times New Roman" w:hAnsi="Times New Roman" w:cs="Times New Roman"/>
+          <w:color w:val="FF0000"/>
+          <w:sz w:val="22"/>
+          <w:szCs w:val="22"/>
+          <w:lang w:val="en-US"/>
+        </w:rPr>
+      </w:pPr>
+      <w:r>
+        <w:rPr>
+          <w:rFonts w:ascii="Times New Roman" w:eastAsia="Times New Roman" w:hAnsi="Times New Roman" w:cs="Times New Roman"/>
+          <w:color w:val="FF0000"/>
+          <w:sz w:val="22"/>
+          <w:szCs w:val="22"/>
+          <w:lang w:val="en-US"/>
+        </w:rPr>
+        <w:t xml:space="preserve">Add Picture of the </w:t>
+      </w:r>
+      <w:proofErr w:type="spellStart"/>
+      <w:r>
+        <w:rPr>
+          <w:rFonts w:ascii="Times New Roman" w:eastAsia="Times New Roman" w:hAnsi="Times New Roman" w:cs="Times New Roman"/>
+          <w:color w:val="FF0000"/>
+          <w:sz w:val="22"/>
+          <w:szCs w:val="22"/>
+          <w:lang w:val="en-US"/>
+        </w:rPr>
+        <w:t>Tannenbar</w:t>
+      </w:r>
+      <w:proofErr w:type="spellEnd"/>
+      <w:r>
+        <w:rPr>
+          <w:rFonts w:ascii="Times New Roman" w:eastAsia="Times New Roman" w:hAnsi="Times New Roman" w:cs="Times New Roman"/>
+          <w:color w:val="FF0000"/>
+          <w:sz w:val="22"/>
+          <w:szCs w:val="22"/>
+          <w:lang w:val="en-US"/>
+        </w:rPr>
+        <w:t xml:space="preserve"> Intersection</w:t>
+      </w:r>
+    </w:p>
+    <w:p>
+      <w:pPr>
+        <w:pStyle w:val="Fliesstext"/>
+        <w:spacing w:line="276" w:lineRule="auto"/>
+        <w:rPr>
+          <w:lang w:val="en-US"/>
+        </w:rPr>
+      </w:pPr>
+    </w:p>
+    <w:p>
+      <w:pPr>
+        <w:pStyle w:val="Fliesstext"/>
+        <w:spacing w:line="276" w:lineRule="auto"/>
         <w:rPr>
           <w:lang w:val="de-CH"/>
         </w:rPr>
@@ -2237,6 +3025,7 @@
     <w:p>
       <w:pPr>
         <w:pStyle w:val="Fliesstext"/>
+        <w:spacing w:line="276" w:lineRule="auto"/>
         <w:rPr>
           <w:lang w:val="de-CH"/>
         </w:rPr>
@@ -2265,6 +3054,7 @@
     <w:p>
       <w:pPr>
         <w:pStyle w:val="Fliesstext"/>
+        <w:spacing w:line="276" w:lineRule="auto"/>
         <w:rPr>
           <w:lang w:val="de-CH"/>
         </w:rPr>
@@ -2278,7 +3068,8 @@
     </w:p>
     <w:p>
       <w:pPr>
-        <w:pStyle w:val="berschrift2"/>
+        <w:pStyle w:val="Heading2"/>
+        <w:spacing w:line="276" w:lineRule="auto"/>
       </w:pPr>
       <w:bookmarkStart w:id="4" w:name="_Toc531707607"/>
       <w:r>
@@ -2289,6 +3080,52 @@
     <w:p>
       <w:pPr>
         <w:pStyle w:val="Fliesstext"/>
+        <w:spacing w:line="276" w:lineRule="auto"/>
+        <w:rPr>
+          <w:lang w:val="en-US"/>
+        </w:rPr>
+      </w:pPr>
+    </w:p>
+    <w:p>
+      <w:pPr>
+        <w:spacing w:line="276" w:lineRule="auto"/>
+        <w:rPr>
+          <w:sz w:val="22"/>
+          <w:szCs w:val="22"/>
+          <w:lang w:val="en-US"/>
+        </w:rPr>
+      </w:pPr>
+      <w:r>
+        <w:rPr>
+          <w:sz w:val="22"/>
+          <w:szCs w:val="22"/>
+          <w:lang w:val="en-US"/>
+        </w:rPr>
+        <w:t>We pose three guiding questions for our idea: How good is the current solution? As described earlier, large traffic jams can be observed during peak times. Is this necessary for smooth pedestrian flow? What would change if pedestrians stopped once in a while to let cars pass? Could the situation be improved by adding traffic lights? Traffic lights would force either the cars of the pedestrians to let the opposite party pass. How would that affect car waiting time? How much longer would pedestrians have to wait? What would be the best possible solution for all agents? Is there an ideal solution (e.g. using traffic lights only at peak times)? What would it look like?</w:t>
+      </w:r>
+    </w:p>
+    <w:p>
+      <w:pPr>
+        <w:pStyle w:val="Fliesstext"/>
+        <w:spacing w:line="276" w:lineRule="auto"/>
+        <w:rPr>
+          <w:lang w:val="en-US"/>
+        </w:rPr>
+      </w:pPr>
+    </w:p>
+    <w:p>
+      <w:pPr>
+        <w:pStyle w:val="Fliesstext"/>
+        <w:spacing w:line="276" w:lineRule="auto"/>
+        <w:rPr>
+          <w:lang w:val="en-US"/>
+        </w:rPr>
+      </w:pPr>
+    </w:p>
+    <w:p>
+      <w:pPr>
+        <w:pStyle w:val="Fliesstext"/>
+        <w:spacing w:line="276" w:lineRule="auto"/>
         <w:rPr>
           <w:lang w:val="en-US"/>
         </w:rPr>
@@ -2317,6 +3154,7 @@
     <w:p>
       <w:pPr>
         <w:pStyle w:val="Fliesstext"/>
+        <w:spacing w:line="276" w:lineRule="auto"/>
         <w:rPr>
           <w:lang w:val="en-US"/>
         </w:rPr>
@@ -2344,10 +3182,66 @@
     </w:p>
     <w:p>
       <w:pPr>
-        <w:pStyle w:val="berschrift2"/>
+        <w:pStyle w:val="Fliesstext"/>
+        <w:spacing w:line="276" w:lineRule="auto"/>
+        <w:rPr>
+          <w:lang w:val="en-US"/>
+        </w:rPr>
+      </w:pPr>
+    </w:p>
+    <w:p>
+      <w:pPr>
+        <w:pStyle w:val="Fliesstext"/>
+        <w:spacing w:line="276" w:lineRule="auto"/>
+        <w:rPr>
+          <w:lang w:val="en-US"/>
+        </w:rPr>
+      </w:pPr>
+    </w:p>
+    <w:p>
+      <w:pPr>
+        <w:pStyle w:val="Fliesstext"/>
+        <w:spacing w:line="276" w:lineRule="auto"/>
+        <w:rPr>
+          <w:lang w:val="en-US"/>
+        </w:rPr>
+      </w:pPr>
+    </w:p>
+    <w:p>
+      <w:pPr>
+        <w:pStyle w:val="Fliesstext"/>
+        <w:spacing w:line="276" w:lineRule="auto"/>
+        <w:rPr>
+          <w:lang w:val="en-US"/>
+        </w:rPr>
+      </w:pPr>
+    </w:p>
+    <w:p>
+      <w:pPr>
+        <w:pStyle w:val="Fliesstext"/>
+        <w:spacing w:line="276" w:lineRule="auto"/>
+        <w:rPr>
+          <w:lang w:val="en-US"/>
+        </w:rPr>
+      </w:pPr>
+    </w:p>
+    <w:p>
+      <w:pPr>
+        <w:pStyle w:val="Fliesstext"/>
+        <w:spacing w:line="276" w:lineRule="auto"/>
+        <w:rPr>
+          <w:lang w:val="en-US"/>
+        </w:rPr>
+      </w:pPr>
+    </w:p>
+    <w:p>
+      <w:pPr>
+        <w:pStyle w:val="Heading2"/>
+        <w:spacing w:line="276" w:lineRule="auto"/>
       </w:pPr>
       <w:bookmarkStart w:id="5" w:name="_Toc531707608"/>
       <w:r>
+        <w:lastRenderedPageBreak/>
         <w:t>Expected Results</w:t>
       </w:r>
       <w:bookmarkEnd w:id="5"/>
@@ -2355,11 +3249,545 @@
     <w:p>
       <w:pPr>
         <w:pStyle w:val="Fliesstext"/>
-      </w:pPr>
-    </w:p>
-    <w:p>
-      <w:pPr>
-        <w:pStyle w:val="berschrift2"/>
+        <w:rPr>
+          <w:lang w:val="en-US"/>
+        </w:rPr>
+      </w:pPr>
+    </w:p>
+    <w:p>
+      <w:pPr>
+        <w:pStyle w:val="Fliesstext"/>
+        <w:rPr>
+          <w:lang w:val="en-US"/>
+        </w:rPr>
+      </w:pPr>
+      <w:r>
+        <w:rPr>
+          <w:lang w:val="en-US"/>
+        </w:rPr>
+        <w:t xml:space="preserve">To answer our three fundamental </w:t>
+      </w:r>
+      <w:r>
+        <w:rPr>
+          <w:lang w:val="en-US"/>
+        </w:rPr>
+        <w:t>question,</w:t>
+      </w:r>
+      <w:r>
+        <w:rPr>
+          <w:lang w:val="en-US"/>
+        </w:rPr>
+        <w:t xml:space="preserve"> we will run different simulations</w:t>
+      </w:r>
+      <w:r>
+        <w:rPr>
+          <w:lang w:val="en-US"/>
+        </w:rPr>
+        <w:t xml:space="preserve"> (see Table 1)</w:t>
+      </w:r>
+      <w:r>
+        <w:rPr>
+          <w:lang w:val="en-US"/>
+        </w:rPr>
+        <w:t xml:space="preserve">. </w:t>
+      </w:r>
+      <w:r>
+        <w:rPr>
+          <w:lang w:val="en-US"/>
+        </w:rPr>
+        <w:t xml:space="preserve">Each simulation represents a certain time during the day with appropriate car and pedestrian densities. Each simulation will be performed with and without traffic lights. </w:t>
+      </w:r>
+      <w:r>
+        <w:rPr>
+          <w:lang w:val="en-US"/>
+        </w:rPr>
+        <w:t>Furthermore, w</w:t>
+      </w:r>
+      <w:r>
+        <w:rPr>
+          <w:lang w:val="en-US"/>
+        </w:rPr>
+        <w:t xml:space="preserve">e will also vary the green time </w:t>
+      </w:r>
+      <w:r>
+        <w:rPr>
+          <w:lang w:val="en-US"/>
+        </w:rPr>
+        <w:t xml:space="preserve">for both agents. </w:t>
+      </w:r>
+      <w:r>
+        <w:rPr>
+          <w:lang w:val="en-US"/>
+        </w:rPr>
+        <w:t>This way we can compare the current situation with the newly implemented traffic light system. We expect the following different results for each scenario:</w:t>
+      </w:r>
+    </w:p>
+    <w:p>
+      <w:pPr>
+        <w:pStyle w:val="Fliesstext"/>
+        <w:rPr>
+          <w:lang w:val="en-US"/>
+        </w:rPr>
+      </w:pPr>
+    </w:p>
+    <w:p>
+      <w:pPr>
+        <w:pStyle w:val="Fliesstext"/>
+        <w:tabs>
+          <w:tab w:val="left" w:pos="1701"/>
+        </w:tabs>
+        <w:ind w:left="1440" w:hanging="1440"/>
+        <w:rPr>
+          <w:lang w:val="en-US"/>
+        </w:rPr>
+      </w:pPr>
+      <w:r>
+        <w:rPr>
+          <w:lang w:val="en-US"/>
+        </w:rPr>
+        <w:t>Scenario 1:</w:t>
+      </w:r>
+      <w:r>
+        <w:rPr>
+          <w:lang w:val="en-US"/>
+        </w:rPr>
+        <w:tab/>
+        <w:t xml:space="preserve">Since we have high density for both cars and </w:t>
+      </w:r>
+      <w:r>
+        <w:rPr>
+          <w:lang w:val="en-US"/>
+        </w:rPr>
+        <w:t>pedestrians,</w:t>
+      </w:r>
+      <w:r>
+        <w:rPr>
+          <w:lang w:val="en-US"/>
+        </w:rPr>
+        <w:t xml:space="preserve"> we first </w:t>
+      </w:r>
+      <w:r>
+        <w:rPr>
+          <w:lang w:val="en-US"/>
+        </w:rPr>
+        <w:t>of all await an improvement in flow for cars when traffic lights are on. Whereas pedestrians face an increased waiting time. Nevertheless</w:t>
+      </w:r>
+      <w:r>
+        <w:rPr>
+          <w:lang w:val="en-US"/>
+        </w:rPr>
+        <w:t>,</w:t>
+      </w:r>
+      <w:r>
+        <w:rPr>
+          <w:lang w:val="en-US"/>
+        </w:rPr>
+        <w:t xml:space="preserve"> we expect an overall improvement due to the fact that the waiting time for cars can be reduced significantly while pedestrians </w:t>
+      </w:r>
+      <w:r>
+        <w:rPr>
+          <w:lang w:val="en-US"/>
+        </w:rPr>
+        <w:t>waiting time increases slightly. To find the optimum we will also vary the green time for cars and pedestrians, respectively.</w:t>
+      </w:r>
+    </w:p>
+    <w:p>
+      <w:pPr>
+        <w:pStyle w:val="Fliesstext"/>
+        <w:tabs>
+          <w:tab w:val="left" w:pos="1701"/>
+        </w:tabs>
+        <w:ind w:left="1440" w:hanging="1440"/>
+        <w:rPr>
+          <w:lang w:val="en-US"/>
+        </w:rPr>
+      </w:pPr>
+    </w:p>
+    <w:p>
+      <w:pPr>
+        <w:pStyle w:val="Fliesstext"/>
+        <w:tabs>
+          <w:tab w:val="left" w:pos="1701"/>
+        </w:tabs>
+        <w:ind w:left="1440" w:hanging="1440"/>
+        <w:rPr>
+          <w:lang w:val="en-US"/>
+        </w:rPr>
+      </w:pPr>
+      <w:r>
+        <w:rPr>
+          <w:lang w:val="en-US"/>
+        </w:rPr>
+        <w:t>Scenario 2:</w:t>
+      </w:r>
+      <w:r>
+        <w:rPr>
+          <w:lang w:val="en-US"/>
+        </w:rPr>
+        <w:tab/>
+      </w:r>
+      <w:r>
+        <w:rPr>
+          <w:lang w:val="en-US"/>
+        </w:rPr>
+        <w:tab/>
+      </w:r>
+    </w:p>
+    <w:p>
+      <w:pPr>
+        <w:pStyle w:val="Fliesstext"/>
+        <w:rPr>
+          <w:lang w:val="en-US"/>
+        </w:rPr>
+      </w:pPr>
+    </w:p>
+    <w:p>
+      <w:pPr>
+        <w:pStyle w:val="Fliesstext"/>
+        <w:rPr>
+          <w:lang w:val="en-US"/>
+        </w:rPr>
+      </w:pPr>
+    </w:p>
+    <w:tbl>
+      <w:tblPr>
+        <w:tblStyle w:val="TableGrid"/>
+        <w:tblW w:w="0" w:type="auto"/>
+        <w:tblLook w:val="04A0" w:firstRow="1" w:lastRow="0" w:firstColumn="1" w:lastColumn="0" w:noHBand="0" w:noVBand="1"/>
+      </w:tblPr>
+      <w:tblGrid>
+        <w:gridCol w:w="1413"/>
+        <w:gridCol w:w="2410"/>
+        <w:gridCol w:w="2551"/>
+        <w:gridCol w:w="2636"/>
+      </w:tblGrid>
+      <w:tr>
+        <w:tc>
+          <w:tcPr>
+            <w:tcW w:w="1413" w:type="dxa"/>
+          </w:tcPr>
+          <w:p>
+            <w:pPr>
+              <w:pStyle w:val="Fliesstext"/>
+              <w:spacing w:line="276" w:lineRule="auto"/>
+            </w:pPr>
+            <w:bookmarkStart w:id="6" w:name="_GoBack"/>
+            <w:r>
+              <w:t>Scenario</w:t>
+            </w:r>
+          </w:p>
+        </w:tc>
+        <w:tc>
+          <w:tcPr>
+            <w:tcW w:w="2410" w:type="dxa"/>
+          </w:tcPr>
+          <w:p>
+            <w:pPr>
+              <w:pStyle w:val="Fliesstext"/>
+              <w:spacing w:line="276" w:lineRule="auto"/>
+            </w:pPr>
+            <w:r>
+              <w:t>Time of the day</w:t>
+            </w:r>
+          </w:p>
+        </w:tc>
+        <w:tc>
+          <w:tcPr>
+            <w:tcW w:w="2551" w:type="dxa"/>
+          </w:tcPr>
+          <w:p>
+            <w:pPr>
+              <w:pStyle w:val="Fliesstext"/>
+              <w:spacing w:line="276" w:lineRule="auto"/>
+            </w:pPr>
+            <w:r>
+              <w:t>Car density</w:t>
+            </w:r>
+          </w:p>
+        </w:tc>
+        <w:tc>
+          <w:tcPr>
+            <w:tcW w:w="2636" w:type="dxa"/>
+          </w:tcPr>
+          <w:p>
+            <w:pPr>
+              <w:pStyle w:val="Fliesstext"/>
+              <w:spacing w:line="276" w:lineRule="auto"/>
+            </w:pPr>
+            <w:r>
+              <w:t>Pedestrian density</w:t>
+            </w:r>
+          </w:p>
+        </w:tc>
+      </w:tr>
+      <w:tr>
+        <w:tc>
+          <w:tcPr>
+            <w:tcW w:w="1413" w:type="dxa"/>
+          </w:tcPr>
+          <w:p>
+            <w:pPr>
+              <w:pStyle w:val="Fliesstext"/>
+              <w:spacing w:line="276" w:lineRule="auto"/>
+            </w:pPr>
+            <w:r>
+              <w:t>1</w:t>
+            </w:r>
+          </w:p>
+        </w:tc>
+        <w:tc>
+          <w:tcPr>
+            <w:tcW w:w="2410" w:type="dxa"/>
+          </w:tcPr>
+          <w:p>
+            <w:pPr>
+              <w:pStyle w:val="Fliesstext"/>
+              <w:spacing w:line="276" w:lineRule="auto"/>
+            </w:pPr>
+            <w:r>
+              <w:t xml:space="preserve">08:00 </w:t>
+            </w:r>
+          </w:p>
+        </w:tc>
+        <w:tc>
+          <w:tcPr>
+            <w:tcW w:w="2551" w:type="dxa"/>
+          </w:tcPr>
+          <w:p>
+            <w:pPr>
+              <w:pStyle w:val="Fliesstext"/>
+              <w:spacing w:line="276" w:lineRule="auto"/>
+            </w:pPr>
+            <w:r>
+              <w:t>High</w:t>
+            </w:r>
+          </w:p>
+        </w:tc>
+        <w:tc>
+          <w:tcPr>
+            <w:tcW w:w="2636" w:type="dxa"/>
+          </w:tcPr>
+          <w:p>
+            <w:pPr>
+              <w:pStyle w:val="Fliesstext"/>
+              <w:spacing w:line="276" w:lineRule="auto"/>
+            </w:pPr>
+            <w:r>
+              <w:t>High</w:t>
+            </w:r>
+          </w:p>
+        </w:tc>
+      </w:tr>
+      <w:tr>
+        <w:tc>
+          <w:tcPr>
+            <w:tcW w:w="1413" w:type="dxa"/>
+          </w:tcPr>
+          <w:p>
+            <w:pPr>
+              <w:pStyle w:val="Fliesstext"/>
+              <w:spacing w:line="276" w:lineRule="auto"/>
+            </w:pPr>
+            <w:r>
+              <w:t>2</w:t>
+            </w:r>
+          </w:p>
+        </w:tc>
+        <w:tc>
+          <w:tcPr>
+            <w:tcW w:w="2410" w:type="dxa"/>
+          </w:tcPr>
+          <w:p>
+            <w:pPr>
+              <w:pStyle w:val="Fliesstext"/>
+              <w:spacing w:line="276" w:lineRule="auto"/>
+            </w:pPr>
+            <w:r>
+              <w:t xml:space="preserve">12:00 </w:t>
+            </w:r>
+          </w:p>
+        </w:tc>
+        <w:tc>
+          <w:tcPr>
+            <w:tcW w:w="2551" w:type="dxa"/>
+          </w:tcPr>
+          <w:p>
+            <w:pPr>
+              <w:pStyle w:val="Fliesstext"/>
+              <w:spacing w:line="276" w:lineRule="auto"/>
+            </w:pPr>
+            <w:r>
+              <w:t>High</w:t>
+            </w:r>
+          </w:p>
+        </w:tc>
+        <w:tc>
+          <w:tcPr>
+            <w:tcW w:w="2636" w:type="dxa"/>
+          </w:tcPr>
+          <w:p>
+            <w:pPr>
+              <w:pStyle w:val="Fliesstext"/>
+              <w:spacing w:line="276" w:lineRule="auto"/>
+            </w:pPr>
+            <w:r>
+              <w:t>Low</w:t>
+            </w:r>
+          </w:p>
+        </w:tc>
+      </w:tr>
+      <w:tr>
+        <w:tc>
+          <w:tcPr>
+            <w:tcW w:w="1413" w:type="dxa"/>
+          </w:tcPr>
+          <w:p>
+            <w:pPr>
+              <w:pStyle w:val="Fliesstext"/>
+              <w:spacing w:line="276" w:lineRule="auto"/>
+            </w:pPr>
+            <w:r>
+              <w:t>3</w:t>
+            </w:r>
+          </w:p>
+        </w:tc>
+        <w:tc>
+          <w:tcPr>
+            <w:tcW w:w="2410" w:type="dxa"/>
+          </w:tcPr>
+          <w:p>
+            <w:pPr>
+              <w:pStyle w:val="Fliesstext"/>
+              <w:spacing w:line="276" w:lineRule="auto"/>
+            </w:pPr>
+            <w:r>
+              <w:t xml:space="preserve">17:00 </w:t>
+            </w:r>
+          </w:p>
+        </w:tc>
+        <w:tc>
+          <w:tcPr>
+            <w:tcW w:w="2551" w:type="dxa"/>
+          </w:tcPr>
+          <w:p>
+            <w:pPr>
+              <w:pStyle w:val="Fliesstext"/>
+              <w:spacing w:line="276" w:lineRule="auto"/>
+            </w:pPr>
+            <w:r>
+              <w:t xml:space="preserve">Low </w:t>
+            </w:r>
+          </w:p>
+        </w:tc>
+        <w:tc>
+          <w:tcPr>
+            <w:tcW w:w="2636" w:type="dxa"/>
+          </w:tcPr>
+          <w:p>
+            <w:pPr>
+              <w:pStyle w:val="Fliesstext"/>
+              <w:spacing w:line="276" w:lineRule="auto"/>
+            </w:pPr>
+            <w:r>
+              <w:t>High</w:t>
+            </w:r>
+          </w:p>
+        </w:tc>
+      </w:tr>
+      <w:tr>
+        <w:tc>
+          <w:tcPr>
+            <w:tcW w:w="1413" w:type="dxa"/>
+          </w:tcPr>
+          <w:p>
+            <w:pPr>
+              <w:pStyle w:val="Fliesstext"/>
+              <w:spacing w:line="276" w:lineRule="auto"/>
+            </w:pPr>
+            <w:r>
+              <w:t>4</w:t>
+            </w:r>
+          </w:p>
+        </w:tc>
+        <w:tc>
+          <w:tcPr>
+            <w:tcW w:w="2410" w:type="dxa"/>
+          </w:tcPr>
+          <w:p>
+            <w:pPr>
+              <w:pStyle w:val="Fliesstext"/>
+              <w:spacing w:line="276" w:lineRule="auto"/>
+            </w:pPr>
+            <w:r>
+              <w:t>20:00</w:t>
+            </w:r>
+          </w:p>
+        </w:tc>
+        <w:tc>
+          <w:tcPr>
+            <w:tcW w:w="2551" w:type="dxa"/>
+          </w:tcPr>
+          <w:p>
+            <w:pPr>
+              <w:pStyle w:val="Fliesstext"/>
+              <w:spacing w:line="276" w:lineRule="auto"/>
+            </w:pPr>
+            <w:r>
+              <w:t xml:space="preserve">Low </w:t>
+            </w:r>
+          </w:p>
+        </w:tc>
+        <w:tc>
+          <w:tcPr>
+            <w:tcW w:w="2636" w:type="dxa"/>
+          </w:tcPr>
+          <w:p>
+            <w:pPr>
+              <w:pStyle w:val="Fliesstext"/>
+              <w:keepNext/>
+              <w:spacing w:line="276" w:lineRule="auto"/>
+            </w:pPr>
+            <w:r>
+              <w:t>Low</w:t>
+            </w:r>
+          </w:p>
+        </w:tc>
+      </w:tr>
+    </w:tbl>
+    <w:bookmarkEnd w:id="6"/>
+    <w:p>
+      <w:pPr>
+        <w:pStyle w:val="Caption"/>
+      </w:pPr>
+      <w:r>
+        <w:t xml:space="preserve">Table </w:t>
+      </w:r>
+      <w:r>
+        <w:fldChar w:fldCharType="begin"/>
+      </w:r>
+      <w:r>
+        <w:instrText xml:space="preserve"> SEQ Table \* ARABIC </w:instrText>
+      </w:r>
+      <w:r>
+        <w:fldChar w:fldCharType="separate"/>
+      </w:r>
+      <w:r>
+        <w:rPr>
+          <w:noProof/>
+        </w:rPr>
+        <w:t>1</w:t>
+      </w:r>
+      <w:r>
+        <w:fldChar w:fldCharType="end"/>
+      </w:r>
+      <w:r>
+        <w:t>: Overview of different simulations. Each simulation will be performed once with and without traffic lights.</w:t>
+      </w:r>
+    </w:p>
+    <w:p>
+      <w:pPr>
+        <w:pStyle w:val="Heading2"/>
+        <w:spacing w:line="276" w:lineRule="auto"/>
       </w:pPr>
       <w:r>
         <w:br w:type="page"/>
@@ -2367,26 +3795,29 @@
     </w:p>
     <w:p>
       <w:pPr>
-        <w:pStyle w:val="berschrift1"/>
-      </w:pPr>
-      <w:bookmarkStart w:id="6" w:name="_Toc531707609"/>
+        <w:pStyle w:val="Heading1"/>
+        <w:spacing w:line="276" w:lineRule="auto"/>
+      </w:pPr>
+      <w:bookmarkStart w:id="7" w:name="_Toc531707609"/>
       <w:r>
         <w:lastRenderedPageBreak/>
         <w:t>Description of the Model</w:t>
       </w:r>
-      <w:bookmarkEnd w:id="6"/>
-    </w:p>
-    <w:p>
-      <w:pPr>
-        <w:pStyle w:val="Fliesstext"/>
-        <w:rPr>
-          <w:lang w:val="en-US"/>
-        </w:rPr>
-      </w:pPr>
-    </w:p>
-    <w:p>
-      <w:pPr>
-        <w:pStyle w:val="Fliesstext"/>
+      <w:bookmarkEnd w:id="7"/>
+    </w:p>
+    <w:p>
+      <w:pPr>
+        <w:pStyle w:val="Fliesstext"/>
+        <w:spacing w:line="276" w:lineRule="auto"/>
+        <w:rPr>
+          <w:lang w:val="en-US"/>
+        </w:rPr>
+      </w:pPr>
+    </w:p>
+    <w:p>
+      <w:pPr>
+        <w:pStyle w:val="Fliesstext"/>
+        <w:spacing w:line="276" w:lineRule="auto"/>
         <w:rPr>
           <w:lang w:val="de-CH"/>
         </w:rPr>
@@ -2407,6 +3838,7 @@
     <w:p>
       <w:pPr>
         <w:pStyle w:val="Fliesstext"/>
+        <w:spacing w:line="276" w:lineRule="auto"/>
         <w:rPr>
           <w:lang w:val="de-CH"/>
         </w:rPr>
@@ -2415,6 +3847,7 @@
     <w:p>
       <w:pPr>
         <w:pStyle w:val="Fliesstext"/>
+        <w:spacing w:line="276" w:lineRule="auto"/>
         <w:rPr>
           <w:lang w:val="en-US"/>
         </w:rPr>
@@ -2429,6 +3862,7 @@
     <w:p>
       <w:pPr>
         <w:pStyle w:val="Fliesstext"/>
+        <w:spacing w:line="276" w:lineRule="auto"/>
         <w:rPr>
           <w:lang w:val="en-US"/>
         </w:rPr>
@@ -2443,6 +3877,7 @@
     <w:p>
       <w:pPr>
         <w:pStyle w:val="Fliesstext"/>
+        <w:spacing w:line="276" w:lineRule="auto"/>
         <w:rPr>
           <w:lang w:val="en-US"/>
         </w:rPr>
@@ -2458,6 +3893,7 @@
     <w:p>
       <w:pPr>
         <w:pStyle w:val="Fliesstext"/>
+        <w:spacing w:line="276" w:lineRule="auto"/>
         <w:rPr>
           <w:lang w:val="en-US"/>
         </w:rPr>
@@ -2473,14 +3909,16 @@
     <w:p>
       <w:pPr>
         <w:pStyle w:val="Fliesstext"/>
-        <w:rPr>
-          <w:lang w:val="en-US"/>
-        </w:rPr>
-      </w:pPr>
-    </w:p>
-    <w:p>
-      <w:pPr>
-        <w:pStyle w:val="Fliesstext"/>
+        <w:spacing w:line="276" w:lineRule="auto"/>
+        <w:rPr>
+          <w:lang w:val="en-US"/>
+        </w:rPr>
+      </w:pPr>
+    </w:p>
+    <w:p>
+      <w:pPr>
+        <w:pStyle w:val="Fliesstext"/>
+        <w:spacing w:line="276" w:lineRule="auto"/>
         <w:rPr>
           <w:lang w:val="en-US"/>
         </w:rPr>
@@ -2495,6 +3933,7 @@
     <w:p>
       <w:pPr>
         <w:pStyle w:val="Fliesstext"/>
+        <w:spacing w:line="276" w:lineRule="auto"/>
         <w:rPr>
           <w:lang w:val="en-US"/>
         </w:rPr>
@@ -2510,14 +3949,16 @@
     <w:p>
       <w:pPr>
         <w:pStyle w:val="Fliesstext"/>
-        <w:rPr>
-          <w:lang w:val="en-US"/>
-        </w:rPr>
-      </w:pPr>
-    </w:p>
-    <w:p>
-      <w:pPr>
-        <w:pStyle w:val="Fliesstext"/>
+        <w:spacing w:line="276" w:lineRule="auto"/>
+        <w:rPr>
+          <w:lang w:val="en-US"/>
+        </w:rPr>
+      </w:pPr>
+    </w:p>
+    <w:p>
+      <w:pPr>
+        <w:pStyle w:val="Fliesstext"/>
+        <w:spacing w:line="276" w:lineRule="auto"/>
         <w:rPr>
           <w:lang w:val="en-US"/>
         </w:rPr>
@@ -2532,6 +3973,7 @@
     <w:p>
       <w:pPr>
         <w:pStyle w:val="Fliesstext"/>
+        <w:spacing w:line="276" w:lineRule="auto"/>
         <w:rPr>
           <w:lang w:val="en-US"/>
         </w:rPr>
@@ -2547,30 +3989,34 @@
     <w:p>
       <w:pPr>
         <w:pStyle w:val="Fliesstext"/>
-        <w:rPr>
-          <w:lang w:val="en-US"/>
-        </w:rPr>
-      </w:pPr>
-    </w:p>
-    <w:p>
-      <w:pPr>
-        <w:pStyle w:val="Fliesstext"/>
-        <w:rPr>
-          <w:lang w:val="en-US"/>
-        </w:rPr>
-      </w:pPr>
-    </w:p>
-    <w:p>
-      <w:pPr>
-        <w:pStyle w:val="Fliesstext"/>
-        <w:rPr>
-          <w:lang w:val="en-US"/>
-        </w:rPr>
-      </w:pPr>
-    </w:p>
-    <w:p>
-      <w:pPr>
-        <w:pStyle w:val="Fliesstext"/>
+        <w:spacing w:line="276" w:lineRule="auto"/>
+        <w:rPr>
+          <w:lang w:val="en-US"/>
+        </w:rPr>
+      </w:pPr>
+    </w:p>
+    <w:p>
+      <w:pPr>
+        <w:pStyle w:val="Fliesstext"/>
+        <w:spacing w:line="276" w:lineRule="auto"/>
+        <w:rPr>
+          <w:lang w:val="en-US"/>
+        </w:rPr>
+      </w:pPr>
+    </w:p>
+    <w:p>
+      <w:pPr>
+        <w:pStyle w:val="Fliesstext"/>
+        <w:spacing w:line="276" w:lineRule="auto"/>
+        <w:rPr>
+          <w:lang w:val="en-US"/>
+        </w:rPr>
+      </w:pPr>
+    </w:p>
+    <w:p>
+      <w:pPr>
+        <w:pStyle w:val="Fliesstext"/>
+        <w:spacing w:line="276" w:lineRule="auto"/>
         <w:rPr>
           <w:lang w:val="en-US"/>
         </w:rPr>
@@ -2584,26 +4030,29 @@
     </w:p>
     <w:p>
       <w:pPr>
-        <w:pStyle w:val="berschrift1"/>
-      </w:pPr>
-      <w:bookmarkStart w:id="7" w:name="_Toc531707610"/>
+        <w:pStyle w:val="Heading1"/>
+        <w:spacing w:line="276" w:lineRule="auto"/>
+      </w:pPr>
+      <w:bookmarkStart w:id="8" w:name="_Toc531707610"/>
       <w:r>
         <w:lastRenderedPageBreak/>
         <w:t>Implementation</w:t>
       </w:r>
-      <w:bookmarkEnd w:id="7"/>
-    </w:p>
-    <w:p>
-      <w:pPr>
-        <w:pStyle w:val="Fliesstext"/>
-        <w:rPr>
-          <w:lang w:val="en-US"/>
-        </w:rPr>
-      </w:pPr>
-    </w:p>
-    <w:p>
-      <w:pPr>
-        <w:pStyle w:val="Fliesstext"/>
+      <w:bookmarkEnd w:id="8"/>
+    </w:p>
+    <w:p>
+      <w:pPr>
+        <w:pStyle w:val="Fliesstext"/>
+        <w:spacing w:line="276" w:lineRule="auto"/>
+        <w:rPr>
+          <w:lang w:val="en-US"/>
+        </w:rPr>
+      </w:pPr>
+    </w:p>
+    <w:p>
+      <w:pPr>
+        <w:pStyle w:val="Fliesstext"/>
+        <w:spacing w:line="276" w:lineRule="auto"/>
         <w:rPr>
           <w:lang w:val="en-US"/>
         </w:rPr>
@@ -2618,6 +4067,7 @@
     <w:p>
       <w:pPr>
         <w:pStyle w:val="Fliesstext"/>
+        <w:spacing w:line="276" w:lineRule="auto"/>
         <w:rPr>
           <w:lang w:val="en-US"/>
         </w:rPr>
@@ -2631,26 +4081,29 @@
     </w:p>
     <w:p>
       <w:pPr>
-        <w:pStyle w:val="berschrift1"/>
-      </w:pPr>
-      <w:bookmarkStart w:id="8" w:name="_Toc531707611"/>
+        <w:pStyle w:val="Heading1"/>
+        <w:spacing w:line="276" w:lineRule="auto"/>
+      </w:pPr>
+      <w:bookmarkStart w:id="9" w:name="_Toc531707611"/>
       <w:r>
         <w:lastRenderedPageBreak/>
         <w:t>Performed simulations</w:t>
       </w:r>
-      <w:bookmarkEnd w:id="8"/>
-    </w:p>
-    <w:p>
-      <w:pPr>
-        <w:pStyle w:val="Fliesstext"/>
-        <w:rPr>
-          <w:lang w:val="en-US"/>
-        </w:rPr>
-      </w:pPr>
-    </w:p>
-    <w:p>
-      <w:pPr>
-        <w:pStyle w:val="Fliesstext"/>
+      <w:bookmarkEnd w:id="9"/>
+    </w:p>
+    <w:p>
+      <w:pPr>
+        <w:pStyle w:val="Fliesstext"/>
+        <w:spacing w:line="276" w:lineRule="auto"/>
+        <w:rPr>
+          <w:lang w:val="en-US"/>
+        </w:rPr>
+      </w:pPr>
+    </w:p>
+    <w:p>
+      <w:pPr>
+        <w:pStyle w:val="Fliesstext"/>
+        <w:spacing w:line="276" w:lineRule="auto"/>
         <w:rPr>
           <w:lang w:val="en-US"/>
         </w:rPr>
@@ -2665,6 +4118,7 @@
     <w:p>
       <w:pPr>
         <w:pStyle w:val="Fliesstext"/>
+        <w:spacing w:line="276" w:lineRule="auto"/>
         <w:rPr>
           <w:lang w:val="de-CH"/>
         </w:rPr>
@@ -2747,6 +4201,7 @@
     <w:p>
       <w:pPr>
         <w:pStyle w:val="Fliesstext"/>
+        <w:spacing w:line="276" w:lineRule="auto"/>
         <w:rPr>
           <w:lang w:val="de-CH"/>
         </w:rPr>
@@ -2767,6 +4222,7 @@
     <w:p>
       <w:pPr>
         <w:pStyle w:val="Fliesstext"/>
+        <w:spacing w:line="276" w:lineRule="auto"/>
         <w:rPr>
           <w:lang w:val="de-CH"/>
         </w:rPr>
@@ -2781,6 +4237,7 @@
     <w:p>
       <w:pPr>
         <w:pStyle w:val="Fliesstext"/>
+        <w:spacing w:line="276" w:lineRule="auto"/>
         <w:rPr>
           <w:lang w:val="de-CH"/>
         </w:rPr>
@@ -2819,6 +4276,7 @@
     <w:p>
       <w:pPr>
         <w:pStyle w:val="Fliesstext"/>
+        <w:spacing w:line="276" w:lineRule="auto"/>
         <w:rPr>
           <w:lang w:val="de-CH"/>
         </w:rPr>
@@ -2845,6 +4303,7 @@
     <w:p>
       <w:pPr>
         <w:pStyle w:val="Fliesstext"/>
+        <w:spacing w:line="276" w:lineRule="auto"/>
         <w:rPr>
           <w:lang w:val="de-CH"/>
         </w:rPr>
@@ -2853,6 +4312,7 @@
     <w:p>
       <w:pPr>
         <w:pStyle w:val="Fliesstext"/>
+        <w:spacing w:line="276" w:lineRule="auto"/>
         <w:rPr>
           <w:lang w:val="de-CH"/>
         </w:rPr>
@@ -2866,76 +4326,85 @@
     </w:p>
     <w:p>
       <w:pPr>
-        <w:pStyle w:val="berschrift1"/>
-      </w:pPr>
-      <w:bookmarkStart w:id="9" w:name="_Toc531707612"/>
+        <w:pStyle w:val="Heading1"/>
+        <w:spacing w:line="276" w:lineRule="auto"/>
+      </w:pPr>
+      <w:bookmarkStart w:id="10" w:name="_Toc531707612"/>
       <w:r>
         <w:lastRenderedPageBreak/>
         <w:t>Simulation Results and Discussion</w:t>
       </w:r>
-      <w:bookmarkEnd w:id="9"/>
-    </w:p>
-    <w:p>
-      <w:pPr>
-        <w:pStyle w:val="Fliesstext"/>
-        <w:rPr>
-          <w:lang w:val="en-US"/>
-        </w:rPr>
-      </w:pPr>
-    </w:p>
-    <w:p>
-      <w:pPr>
-        <w:pStyle w:val="Fliesstext"/>
-        <w:rPr>
-          <w:lang w:val="en-US"/>
-        </w:rPr>
-      </w:pPr>
-    </w:p>
-    <w:p>
-      <w:pPr>
-        <w:pStyle w:val="Fliesstext"/>
-        <w:rPr>
-          <w:lang w:val="en-US"/>
-        </w:rPr>
-      </w:pPr>
-    </w:p>
-    <w:p>
-      <w:pPr>
-        <w:pStyle w:val="Fliesstext"/>
-        <w:rPr>
-          <w:lang w:val="en-US"/>
-        </w:rPr>
-      </w:pPr>
-    </w:p>
-    <w:p>
-      <w:pPr>
-        <w:pStyle w:val="berschrift2"/>
-      </w:pPr>
-      <w:bookmarkStart w:id="10" w:name="_Toc531707613"/>
+      <w:bookmarkEnd w:id="10"/>
+    </w:p>
+    <w:p>
+      <w:pPr>
+        <w:pStyle w:val="Fliesstext"/>
+        <w:spacing w:line="276" w:lineRule="auto"/>
+        <w:rPr>
+          <w:lang w:val="en-US"/>
+        </w:rPr>
+      </w:pPr>
+    </w:p>
+    <w:p>
+      <w:pPr>
+        <w:pStyle w:val="Fliesstext"/>
+        <w:spacing w:line="276" w:lineRule="auto"/>
+        <w:rPr>
+          <w:lang w:val="en-US"/>
+        </w:rPr>
+      </w:pPr>
+    </w:p>
+    <w:p>
+      <w:pPr>
+        <w:pStyle w:val="Fliesstext"/>
+        <w:spacing w:line="276" w:lineRule="auto"/>
+        <w:rPr>
+          <w:lang w:val="en-US"/>
+        </w:rPr>
+      </w:pPr>
+    </w:p>
+    <w:p>
+      <w:pPr>
+        <w:pStyle w:val="Fliesstext"/>
+        <w:spacing w:line="276" w:lineRule="auto"/>
+        <w:rPr>
+          <w:lang w:val="en-US"/>
+        </w:rPr>
+      </w:pPr>
+    </w:p>
+    <w:p>
+      <w:pPr>
+        <w:pStyle w:val="Heading2"/>
+        <w:spacing w:line="276" w:lineRule="auto"/>
+      </w:pPr>
+      <w:bookmarkStart w:id="11" w:name="_Toc531707613"/>
       <w:r>
         <w:t>Summary and Outlook</w:t>
       </w:r>
-      <w:bookmarkEnd w:id="10"/>
-    </w:p>
-    <w:p>
-      <w:pPr>
-        <w:pStyle w:val="Fliesstext"/>
-        <w:rPr>
-          <w:lang w:val="en-US"/>
-        </w:rPr>
-      </w:pPr>
-    </w:p>
-    <w:p>
-      <w:pPr>
-        <w:pStyle w:val="Fliesstext"/>
-        <w:rPr>
-          <w:lang w:val="en-US"/>
-        </w:rPr>
-      </w:pPr>
-    </w:p>
-    <w:p>
-      <w:pPr>
-        <w:pStyle w:val="Fliesstext"/>
+      <w:bookmarkEnd w:id="11"/>
+    </w:p>
+    <w:p>
+      <w:pPr>
+        <w:pStyle w:val="Fliesstext"/>
+        <w:spacing w:line="276" w:lineRule="auto"/>
+        <w:rPr>
+          <w:lang w:val="en-US"/>
+        </w:rPr>
+      </w:pPr>
+    </w:p>
+    <w:p>
+      <w:pPr>
+        <w:pStyle w:val="Fliesstext"/>
+        <w:spacing w:line="276" w:lineRule="auto"/>
+        <w:rPr>
+          <w:lang w:val="en-US"/>
+        </w:rPr>
+      </w:pPr>
+    </w:p>
+    <w:p>
+      <w:pPr>
+        <w:pStyle w:val="Fliesstext"/>
+        <w:spacing w:line="276" w:lineRule="auto"/>
         <w:rPr>
           <w:lang w:val="en-US"/>
         </w:rPr>
@@ -2949,18 +4418,20 @@
     </w:p>
     <w:p>
       <w:pPr>
-        <w:pStyle w:val="berschrift1"/>
-      </w:pPr>
-      <w:bookmarkStart w:id="11" w:name="_Toc531707614"/>
+        <w:pStyle w:val="Heading1"/>
+        <w:spacing w:line="276" w:lineRule="auto"/>
+      </w:pPr>
+      <w:bookmarkStart w:id="12" w:name="_Toc531707614"/>
       <w:r>
         <w:lastRenderedPageBreak/>
         <w:t>Python source Code</w:t>
       </w:r>
-      <w:bookmarkEnd w:id="11"/>
+      <w:bookmarkEnd w:id="12"/>
     </w:p>
     <w:p>
       <w:pPr>
         <w:pStyle w:val="Code"/>
+        <w:spacing w:line="276" w:lineRule="auto"/>
         <w:rPr>
           <w:lang w:val="en-US"/>
         </w:rPr>
@@ -2971,13 +4442,11 @@
         </w:rPr>
         <w:t>Python code will be here</w:t>
       </w:r>
-      <w:bookmarkStart w:id="12" w:name="_GoBack"/>
-      <w:bookmarkEnd w:id="12"/>
     </w:p>
     <w:sectPr>
-      <w:headerReference w:type="default" r:id="rId10"/>
-      <w:footerReference w:type="default" r:id="rId11"/>
-      <w:headerReference w:type="first" r:id="rId12"/>
+      <w:headerReference w:type="default" r:id="rId11"/>
+      <w:footerReference w:type="default" r:id="rId12"/>
+      <w:headerReference w:type="first" r:id="rId13"/>
       <w:pgSz w:w="11900" w:h="16840"/>
       <w:pgMar w:top="1440" w:right="1440" w:bottom="1440" w:left="1440" w:header="708" w:footer="708" w:gutter="0"/>
       <w:pgNumType w:start="0"/>
@@ -3012,7 +4481,7 @@
 <w:ftr xmlns:wpc="http://schemas.microsoft.com/office/word/2010/wordprocessingCanvas" xmlns:cx="http://schemas.microsoft.com/office/drawing/2014/chartex" xmlns:cx1="http://schemas.microsoft.com/office/drawing/2015/9/8/chartex" xmlns:cx2="http://schemas.microsoft.com/office/drawing/2015/10/21/chartex" xmlns:cx3="http://schemas.microsoft.com/office/drawing/2016/5/9/chartex" xmlns:cx4="http://schemas.microsoft.com/office/drawing/2016/5/10/chartex" xmlns:cx5="http://schemas.microsoft.com/office/drawing/2016/5/11/chartex" xmlns:cx6="http://schemas.microsoft.com/office/drawing/2016/5/12/chartex" xmlns:cx7="http://schemas.microsoft.com/office/drawing/2016/5/13/chartex" xmlns:cx8="http://schemas.microsoft.com/office/drawing/2016/5/14/chartex" xmlns:mc="http://schemas.openxmlformats.org/markup-compatibility/2006" xmlns:aink="http://schemas.microsoft.com/office/drawing/2016/ink" xmlns:am3d="http://schemas.microsoft.com/office/drawing/2017/model3d" xmlns:o="urn:schemas-microsoft-com:office:office" xmlns:r="http://schemas.openxmlformats.org/officeDocument/2006/relationships" xmlns:m="http://schemas.openxmlformats.org/officeDocument/2006/math" xmlns:v="urn:schemas-microsoft-com:vml" xmlns:wp14="http://schemas.microsoft.com/office/word/2010/wordprocessingDrawing" xmlns:wp="http://schemas.openxmlformats.org/drawingml/2006/wordprocessingDrawing" xmlns:w10="urn:schemas-microsoft-com:office:word" xmlns:w="http://schemas.openxmlformats.org/wordprocessingml/2006/main" xmlns:w14="http://schemas.microsoft.com/office/word/2010/wordml" xmlns:w15="http://schemas.microsoft.com/office/word/2012/wordml" xmlns:w16cid="http://schemas.microsoft.com/office/word/2016/wordml/cid" xmlns:w16se="http://schemas.microsoft.com/office/word/2015/wordml/symex" xmlns:wpg="http://schemas.microsoft.com/office/word/2010/wordprocessingGroup" xmlns:wpi="http://schemas.microsoft.com/office/word/2010/wordprocessingInk" xmlns:wne="http://schemas.microsoft.com/office/word/2006/wordml" xmlns:wps="http://schemas.microsoft.com/office/word/2010/wordprocessingShape" mc:Ignorable="w14 w15 w16se w16cid wp14">
   <w:p>
     <w:pPr>
-      <w:pStyle w:val="Fuzeile"/>
+      <w:pStyle w:val="Footer"/>
     </w:pPr>
     <w:r>
       <w:t>N</w:t>
@@ -3047,13 +4516,8 @@
       <w:t>.</w:t>
     </w:r>
     <w:r>
-      <w:t xml:space="preserve"> </w:t>
+      <w:t xml:space="preserve"> Lieberherr</w:t>
     </w:r>
-    <w:proofErr w:type="spellStart"/>
-    <w:r>
-      <w:t>Lieberherr</w:t>
-    </w:r>
-    <w:proofErr w:type="spellEnd"/>
     <w:r>
       <w:tab/>
     </w:r>
@@ -3102,38 +4566,13 @@
 <w:hdr xmlns:wpc="http://schemas.microsoft.com/office/word/2010/wordprocessingCanvas" xmlns:cx="http://schemas.microsoft.com/office/drawing/2014/chartex" xmlns:cx1="http://schemas.microsoft.com/office/drawing/2015/9/8/chartex" xmlns:cx2="http://schemas.microsoft.com/office/drawing/2015/10/21/chartex" xmlns:cx3="http://schemas.microsoft.com/office/drawing/2016/5/9/chartex" xmlns:cx4="http://schemas.microsoft.com/office/drawing/2016/5/10/chartex" xmlns:cx5="http://schemas.microsoft.com/office/drawing/2016/5/11/chartex" xmlns:cx6="http://schemas.microsoft.com/office/drawing/2016/5/12/chartex" xmlns:cx7="http://schemas.microsoft.com/office/drawing/2016/5/13/chartex" xmlns:cx8="http://schemas.microsoft.com/office/drawing/2016/5/14/chartex" xmlns:mc="http://schemas.openxmlformats.org/markup-compatibility/2006" xmlns:aink="http://schemas.microsoft.com/office/drawing/2016/ink" xmlns:am3d="http://schemas.microsoft.com/office/drawing/2017/model3d" xmlns:o="urn:schemas-microsoft-com:office:office" xmlns:r="http://schemas.openxmlformats.org/officeDocument/2006/relationships" xmlns:m="http://schemas.openxmlformats.org/officeDocument/2006/math" xmlns:v="urn:schemas-microsoft-com:vml" xmlns:wp14="http://schemas.microsoft.com/office/word/2010/wordprocessingDrawing" xmlns:wp="http://schemas.openxmlformats.org/drawingml/2006/wordprocessingDrawing" xmlns:w10="urn:schemas-microsoft-com:office:word" xmlns:w="http://schemas.openxmlformats.org/wordprocessingml/2006/main" xmlns:w14="http://schemas.microsoft.com/office/word/2010/wordml" xmlns:w15="http://schemas.microsoft.com/office/word/2012/wordml" xmlns:w16cid="http://schemas.microsoft.com/office/word/2016/wordml/cid" xmlns:w16se="http://schemas.microsoft.com/office/word/2015/wordml/symex" xmlns:wpg="http://schemas.microsoft.com/office/word/2010/wordprocessingGroup" xmlns:wpi="http://schemas.microsoft.com/office/word/2010/wordprocessingInk" xmlns:wne="http://schemas.microsoft.com/office/word/2006/wordml" xmlns:wps="http://schemas.microsoft.com/office/word/2010/wordprocessingShape" mc:Ignorable="w14 w15 w16se w16cid wp14">
   <w:p>
     <w:pPr>
-      <w:pStyle w:val="Kopfzeile"/>
+      <w:pStyle w:val="Header"/>
     </w:pPr>
     <w:r>
-      <w:t xml:space="preserve">Simulation of the Intersection </w:t>
+      <w:t>Implementation of a Traffic Light System at the Tannenbar-Intersection</w:t>
     </w:r>
     <w:r>
-      <w:t>B</w:t>
-    </w:r>
-    <w:r>
-      <w:t xml:space="preserve">etween </w:t>
-    </w:r>
-    <w:proofErr w:type="spellStart"/>
-    <w:r>
-      <w:t>Tannenstrasse</w:t>
-    </w:r>
-    <w:proofErr w:type="spellEnd"/>
-    <w:r>
-      <w:t xml:space="preserve"> and </w:t>
-    </w:r>
-    <w:proofErr w:type="spellStart"/>
-    <w:r>
-      <w:t>Universitätsstrasse</w:t>
-    </w:r>
-    <w:proofErr w:type="spellEnd"/>
-    <w:r>
-      <w:t xml:space="preserve"> with </w:t>
-    </w:r>
-    <w:r>
-      <w:t>T</w:t>
-    </w:r>
-    <w:r>
-      <w:t xml:space="preserve">raffic </w:t>
+      <w:t xml:space="preserve"> </w:t>
     </w:r>
     <w:r>
       <w:t>L</w:t>
@@ -3149,7 +4588,7 @@
 <w:hdr xmlns:wpc="http://schemas.microsoft.com/office/word/2010/wordprocessingCanvas" xmlns:cx="http://schemas.microsoft.com/office/drawing/2014/chartex" xmlns:cx1="http://schemas.microsoft.com/office/drawing/2015/9/8/chartex" xmlns:cx2="http://schemas.microsoft.com/office/drawing/2015/10/21/chartex" xmlns:cx3="http://schemas.microsoft.com/office/drawing/2016/5/9/chartex" xmlns:cx4="http://schemas.microsoft.com/office/drawing/2016/5/10/chartex" xmlns:cx5="http://schemas.microsoft.com/office/drawing/2016/5/11/chartex" xmlns:cx6="http://schemas.microsoft.com/office/drawing/2016/5/12/chartex" xmlns:cx7="http://schemas.microsoft.com/office/drawing/2016/5/13/chartex" xmlns:cx8="http://schemas.microsoft.com/office/drawing/2016/5/14/chartex" xmlns:mc="http://schemas.openxmlformats.org/markup-compatibility/2006" xmlns:aink="http://schemas.microsoft.com/office/drawing/2016/ink" xmlns:am3d="http://schemas.microsoft.com/office/drawing/2017/model3d" xmlns:o="urn:schemas-microsoft-com:office:office" xmlns:r="http://schemas.openxmlformats.org/officeDocument/2006/relationships" xmlns:m="http://schemas.openxmlformats.org/officeDocument/2006/math" xmlns:v="urn:schemas-microsoft-com:vml" xmlns:wp14="http://schemas.microsoft.com/office/word/2010/wordprocessingDrawing" xmlns:wp="http://schemas.openxmlformats.org/drawingml/2006/wordprocessingDrawing" xmlns:w10="urn:schemas-microsoft-com:office:word" xmlns:w="http://schemas.openxmlformats.org/wordprocessingml/2006/main" xmlns:w14="http://schemas.microsoft.com/office/word/2010/wordml" xmlns:w15="http://schemas.microsoft.com/office/word/2012/wordml" xmlns:w16cid="http://schemas.microsoft.com/office/word/2016/wordml/cid" xmlns:w16se="http://schemas.microsoft.com/office/word/2015/wordml/symex" xmlns:wpg="http://schemas.microsoft.com/office/word/2010/wordprocessingGroup" xmlns:wpi="http://schemas.microsoft.com/office/word/2010/wordprocessingInk" xmlns:wne="http://schemas.microsoft.com/office/word/2006/wordml" xmlns:wps="http://schemas.microsoft.com/office/word/2010/wordprocessingShape" mc:Ignorable="w14 w15 w16se w16cid wp14">
   <w:p>
     <w:pPr>
-      <w:pStyle w:val="Kopfzeile"/>
+      <w:pStyle w:val="Header"/>
       <w:pBdr>
         <w:bottom w:val="none" w:sz="0" w:space="0" w:color="auto"/>
       </w:pBdr>
@@ -3735,7 +5174,7 @@
     <w:lvl w:ilvl="0">
       <w:start w:val="1"/>
       <w:numFmt w:val="decimal"/>
-      <w:pStyle w:val="berschrift1"/>
+      <w:pStyle w:val="Heading1"/>
       <w:lvlText w:val="%1."/>
       <w:lvlJc w:val="left"/>
       <w:pPr>
@@ -3750,7 +5189,7 @@
     <w:lvl w:ilvl="1">
       <w:start w:val="1"/>
       <w:numFmt w:val="decimal"/>
-      <w:pStyle w:val="berschrift2"/>
+      <w:pStyle w:val="Heading2"/>
       <w:isLgl/>
       <w:lvlText w:val="%1.%2"/>
       <w:lvlJc w:val="left"/>
@@ -3764,7 +5203,7 @@
     <w:lvl w:ilvl="2">
       <w:start w:val="1"/>
       <w:numFmt w:val="decimal"/>
-      <w:pStyle w:val="berschrift3"/>
+      <w:pStyle w:val="Heading3"/>
       <w:isLgl/>
       <w:lvlText w:val="%1.%2.%3"/>
       <w:lvlJc w:val="left"/>
@@ -4846,7 +6285,7 @@
     <w:lsdException w:name="Mention" w:semiHidden="1" w:unhideWhenUsed="1"/>
     <w:lsdException w:name="Smart Hyperlink" w:semiHidden="1" w:unhideWhenUsed="1"/>
   </w:latentStyles>
-  <w:style w:type="paragraph" w:default="1" w:styleId="Standard">
+  <w:style w:type="paragraph" w:default="1" w:styleId="Normal">
     <w:name w:val="Normal"/>
     <w:qFormat/>
     <w:rsid w:val="00492310"/>
@@ -4854,11 +6293,11 @@
       <w:rFonts w:ascii="CMU Bright Roman" w:hAnsi="CMU Bright Roman"/>
     </w:rPr>
   </w:style>
-  <w:style w:type="paragraph" w:styleId="berschrift1">
+  <w:style w:type="paragraph" w:styleId="Heading1">
     <w:name w:val="heading 1"/>
-    <w:basedOn w:val="Standard"/>
+    <w:basedOn w:val="Normal"/>
     <w:next w:val="Fliesstext"/>
-    <w:link w:val="berschrift1Zchn"/>
+    <w:link w:val="Heading1Char"/>
     <w:uiPriority w:val="9"/>
     <w:qFormat/>
     <w:rsid w:val="00D65A37"/>
@@ -4881,11 +6320,11 @@
       <w:lang w:val="en-US"/>
     </w:rPr>
   </w:style>
-  <w:style w:type="paragraph" w:styleId="berschrift2">
+  <w:style w:type="paragraph" w:styleId="Heading2">
     <w:name w:val="heading 2"/>
-    <w:basedOn w:val="Standard"/>
+    <w:basedOn w:val="Normal"/>
     <w:next w:val="Fliesstext"/>
-    <w:link w:val="berschrift2Zchn"/>
+    <w:link w:val="Heading2Char"/>
     <w:uiPriority w:val="9"/>
     <w:unhideWhenUsed/>
     <w:qFormat/>
@@ -4909,11 +6348,11 @@
       <w:lang w:val="en-US"/>
     </w:rPr>
   </w:style>
-  <w:style w:type="paragraph" w:styleId="berschrift3">
+  <w:style w:type="paragraph" w:styleId="Heading3">
     <w:name w:val="heading 3"/>
-    <w:basedOn w:val="StandardWeb"/>
+    <w:basedOn w:val="NormalWeb"/>
     <w:next w:val="Fliesstext"/>
-    <w:link w:val="berschrift3Zchn"/>
+    <w:link w:val="Heading3Char"/>
     <w:uiPriority w:val="9"/>
     <w:unhideWhenUsed/>
     <w:qFormat/>
@@ -4931,13 +6370,13 @@
       <w:b/>
     </w:rPr>
   </w:style>
-  <w:style w:type="character" w:default="1" w:styleId="Absatz-Standardschriftart">
+  <w:style w:type="character" w:default="1" w:styleId="DefaultParagraphFont">
     <w:name w:val="Default Paragraph Font"/>
     <w:uiPriority w:val="1"/>
     <w:semiHidden/>
     <w:unhideWhenUsed/>
   </w:style>
-  <w:style w:type="table" w:default="1" w:styleId="NormaleTabelle">
+  <w:style w:type="table" w:default="1" w:styleId="TableNormal">
     <w:name w:val="Normal Table"/>
     <w:uiPriority w:val="99"/>
     <w:semiHidden/>
@@ -4952,15 +6391,15 @@
       </w:tblCellMar>
     </w:tblPr>
   </w:style>
-  <w:style w:type="numbering" w:default="1" w:styleId="KeineListe">
+  <w:style w:type="numbering" w:default="1" w:styleId="NoList">
     <w:name w:val="No List"/>
     <w:uiPriority w:val="99"/>
     <w:semiHidden/>
     <w:unhideWhenUsed/>
   </w:style>
-  <w:style w:type="paragraph" w:styleId="StandardWeb">
+  <w:style w:type="paragraph" w:styleId="NormalWeb">
     <w:name w:val="Normal (Web)"/>
-    <w:basedOn w:val="Standard"/>
+    <w:basedOn w:val="Normal"/>
     <w:uiPriority w:val="99"/>
     <w:semiHidden/>
     <w:unhideWhenUsed/>
@@ -4973,10 +6412,10 @@
       <w:lang w:val="en-US"/>
     </w:rPr>
   </w:style>
-  <w:style w:type="paragraph" w:styleId="Kopfzeile">
+  <w:style w:type="paragraph" w:styleId="Header">
     <w:name w:val="header"/>
-    <w:basedOn w:val="Standard"/>
-    <w:link w:val="KopfzeileZchn"/>
+    <w:basedOn w:val="Normal"/>
+    <w:link w:val="HeaderChar"/>
     <w:uiPriority w:val="99"/>
     <w:unhideWhenUsed/>
     <w:rsid w:val="000A66B6"/>
@@ -4994,10 +6433,10 @@
       <w:sz w:val="18"/>
     </w:rPr>
   </w:style>
-  <w:style w:type="character" w:customStyle="1" w:styleId="KopfzeileZchn">
-    <w:name w:val="Kopfzeile Zchn"/>
-    <w:basedOn w:val="Absatz-Standardschriftart"/>
-    <w:link w:val="Kopfzeile"/>
+  <w:style w:type="character" w:customStyle="1" w:styleId="HeaderChar">
+    <w:name w:val="Header Char"/>
+    <w:basedOn w:val="DefaultParagraphFont"/>
+    <w:link w:val="Header"/>
     <w:uiPriority w:val="99"/>
     <w:rsid w:val="000A66B6"/>
     <w:rPr>
@@ -5005,10 +6444,10 @@
       <w:sz w:val="18"/>
     </w:rPr>
   </w:style>
-  <w:style w:type="paragraph" w:styleId="Fuzeile">
+  <w:style w:type="paragraph" w:styleId="Footer">
     <w:name w:val="footer"/>
-    <w:basedOn w:val="Standard"/>
-    <w:link w:val="FuzeileZchn"/>
+    <w:basedOn w:val="Normal"/>
+    <w:link w:val="FooterChar"/>
     <w:uiPriority w:val="99"/>
     <w:unhideWhenUsed/>
     <w:rsid w:val="000A66B6"/>
@@ -5024,10 +6463,10 @@
       <w:lang w:val="de-CH"/>
     </w:rPr>
   </w:style>
-  <w:style w:type="character" w:customStyle="1" w:styleId="FuzeileZchn">
-    <w:name w:val="Fußzeile Zchn"/>
-    <w:basedOn w:val="Absatz-Standardschriftart"/>
-    <w:link w:val="Fuzeile"/>
+  <w:style w:type="character" w:customStyle="1" w:styleId="FooterChar">
+    <w:name w:val="Footer Char"/>
+    <w:basedOn w:val="DefaultParagraphFont"/>
+    <w:link w:val="Footer"/>
     <w:uiPriority w:val="99"/>
     <w:rsid w:val="000A66B6"/>
     <w:rPr>
@@ -5036,10 +6475,10 @@
       <w:lang w:val="de-CH"/>
     </w:rPr>
   </w:style>
-  <w:style w:type="character" w:customStyle="1" w:styleId="berschrift1Zchn">
-    <w:name w:val="Überschrift 1 Zchn"/>
-    <w:basedOn w:val="Absatz-Standardschriftart"/>
-    <w:link w:val="berschrift1"/>
+  <w:style w:type="character" w:customStyle="1" w:styleId="Heading1Char">
+    <w:name w:val="Heading 1 Char"/>
+    <w:basedOn w:val="DefaultParagraphFont"/>
+    <w:link w:val="Heading1"/>
     <w:uiPriority w:val="9"/>
     <w:rsid w:val="00D65A37"/>
     <w:rPr>
@@ -5051,10 +6490,10 @@
       <w:lang w:val="en-US"/>
     </w:rPr>
   </w:style>
-  <w:style w:type="paragraph" w:styleId="Inhaltsverzeichnisberschrift">
+  <w:style w:type="paragraph" w:styleId="TOCHeading">
     <w:name w:val="TOC Heading"/>
-    <w:basedOn w:val="berschrift1"/>
-    <w:next w:val="Standard"/>
+    <w:basedOn w:val="Heading1"/>
+    <w:next w:val="Normal"/>
     <w:uiPriority w:val="39"/>
     <w:unhideWhenUsed/>
     <w:qFormat/>
@@ -5069,10 +6508,10 @@
       <w:szCs w:val="28"/>
     </w:rPr>
   </w:style>
-  <w:style w:type="paragraph" w:styleId="Verzeichnis2">
+  <w:style w:type="paragraph" w:styleId="TOC2">
     <w:name w:val="toc 2"/>
-    <w:basedOn w:val="Standard"/>
-    <w:next w:val="Standard"/>
+    <w:basedOn w:val="Normal"/>
+    <w:next w:val="Normal"/>
     <w:autoRedefine/>
     <w:uiPriority w:val="39"/>
     <w:unhideWhenUsed/>
@@ -5088,10 +6527,10 @@
       <w:szCs w:val="22"/>
     </w:rPr>
   </w:style>
-  <w:style w:type="paragraph" w:styleId="Verzeichnis1">
+  <w:style w:type="paragraph" w:styleId="TOC1">
     <w:name w:val="toc 1"/>
-    <w:basedOn w:val="Standard"/>
-    <w:next w:val="Standard"/>
+    <w:basedOn w:val="Normal"/>
+    <w:next w:val="Normal"/>
     <w:autoRedefine/>
     <w:uiPriority w:val="39"/>
     <w:unhideWhenUsed/>
@@ -5106,10 +6545,10 @@
       <w:iCs/>
     </w:rPr>
   </w:style>
-  <w:style w:type="paragraph" w:styleId="Verzeichnis3">
+  <w:style w:type="paragraph" w:styleId="TOC3">
     <w:name w:val="toc 3"/>
-    <w:basedOn w:val="Standard"/>
-    <w:next w:val="Standard"/>
+    <w:basedOn w:val="Normal"/>
+    <w:next w:val="Normal"/>
     <w:autoRedefine/>
     <w:uiPriority w:val="39"/>
     <w:unhideWhenUsed/>
@@ -5122,10 +6561,10 @@
       <w:szCs w:val="20"/>
     </w:rPr>
   </w:style>
-  <w:style w:type="paragraph" w:styleId="Verzeichnis4">
+  <w:style w:type="paragraph" w:styleId="TOC4">
     <w:name w:val="toc 4"/>
-    <w:basedOn w:val="Standard"/>
-    <w:next w:val="Standard"/>
+    <w:basedOn w:val="Normal"/>
+    <w:next w:val="Normal"/>
     <w:autoRedefine/>
     <w:uiPriority w:val="39"/>
     <w:semiHidden/>
@@ -5139,10 +6578,10 @@
       <w:szCs w:val="20"/>
     </w:rPr>
   </w:style>
-  <w:style w:type="paragraph" w:styleId="Verzeichnis5">
+  <w:style w:type="paragraph" w:styleId="TOC5">
     <w:name w:val="toc 5"/>
-    <w:basedOn w:val="Standard"/>
-    <w:next w:val="Standard"/>
+    <w:basedOn w:val="Normal"/>
+    <w:next w:val="Normal"/>
     <w:autoRedefine/>
     <w:uiPriority w:val="39"/>
     <w:semiHidden/>
@@ -5156,10 +6595,10 @@
       <w:szCs w:val="20"/>
     </w:rPr>
   </w:style>
-  <w:style w:type="paragraph" w:styleId="Verzeichnis6">
+  <w:style w:type="paragraph" w:styleId="TOC6">
     <w:name w:val="toc 6"/>
-    <w:basedOn w:val="Standard"/>
-    <w:next w:val="Standard"/>
+    <w:basedOn w:val="Normal"/>
+    <w:next w:val="Normal"/>
     <w:autoRedefine/>
     <w:uiPriority w:val="39"/>
     <w:semiHidden/>
@@ -5173,10 +6612,10 @@
       <w:szCs w:val="20"/>
     </w:rPr>
   </w:style>
-  <w:style w:type="paragraph" w:styleId="Verzeichnis7">
+  <w:style w:type="paragraph" w:styleId="TOC7">
     <w:name w:val="toc 7"/>
-    <w:basedOn w:val="Standard"/>
-    <w:next w:val="Standard"/>
+    <w:basedOn w:val="Normal"/>
+    <w:next w:val="Normal"/>
     <w:autoRedefine/>
     <w:uiPriority w:val="39"/>
     <w:semiHidden/>
@@ -5190,10 +6629,10 @@
       <w:szCs w:val="20"/>
     </w:rPr>
   </w:style>
-  <w:style w:type="paragraph" w:styleId="Verzeichnis8">
+  <w:style w:type="paragraph" w:styleId="TOC8">
     <w:name w:val="toc 8"/>
-    <w:basedOn w:val="Standard"/>
-    <w:next w:val="Standard"/>
+    <w:basedOn w:val="Normal"/>
+    <w:next w:val="Normal"/>
     <w:autoRedefine/>
     <w:uiPriority w:val="39"/>
     <w:semiHidden/>
@@ -5207,10 +6646,10 @@
       <w:szCs w:val="20"/>
     </w:rPr>
   </w:style>
-  <w:style w:type="paragraph" w:styleId="Verzeichnis9">
+  <w:style w:type="paragraph" w:styleId="TOC9">
     <w:name w:val="toc 9"/>
-    <w:basedOn w:val="Standard"/>
-    <w:next w:val="Standard"/>
+    <w:basedOn w:val="Normal"/>
+    <w:next w:val="Normal"/>
     <w:autoRedefine/>
     <w:uiPriority w:val="39"/>
     <w:semiHidden/>
@@ -5224,10 +6663,10 @@
       <w:szCs w:val="20"/>
     </w:rPr>
   </w:style>
-  <w:style w:type="character" w:customStyle="1" w:styleId="berschrift2Zchn">
-    <w:name w:val="Überschrift 2 Zchn"/>
-    <w:basedOn w:val="Absatz-Standardschriftart"/>
-    <w:link w:val="berschrift2"/>
+  <w:style w:type="character" w:customStyle="1" w:styleId="Heading2Char">
+    <w:name w:val="Heading 2 Char"/>
+    <w:basedOn w:val="DefaultParagraphFont"/>
+    <w:link w:val="Heading2"/>
     <w:uiPriority w:val="9"/>
     <w:rsid w:val="00D65A37"/>
     <w:rPr>
@@ -5238,9 +6677,9 @@
       <w:lang w:val="en-US"/>
     </w:rPr>
   </w:style>
-  <w:style w:type="paragraph" w:styleId="Listenabsatz">
+  <w:style w:type="paragraph" w:styleId="ListParagraph">
     <w:name w:val="List Paragraph"/>
-    <w:basedOn w:val="Standard"/>
+    <w:basedOn w:val="Normal"/>
     <w:uiPriority w:val="34"/>
     <w:rsid w:val="002256B3"/>
     <w:pPr>
@@ -5250,7 +6689,7 @@
   </w:style>
   <w:style w:type="character" w:styleId="Hyperlink">
     <w:name w:val="Hyperlink"/>
-    <w:basedOn w:val="Absatz-Standardschriftart"/>
+    <w:basedOn w:val="DefaultParagraphFont"/>
     <w:uiPriority w:val="99"/>
     <w:unhideWhenUsed/>
     <w:rsid w:val="002256B3"/>
@@ -5259,9 +6698,9 @@
       <w:u w:val="single"/>
     </w:rPr>
   </w:style>
-  <w:style w:type="table" w:styleId="Tabellenraster">
+  <w:style w:type="table" w:styleId="TableGrid">
     <w:name w:val="Table Grid"/>
-    <w:basedOn w:val="NormaleTabelle"/>
+    <w:basedOn w:val="TableNormal"/>
     <w:uiPriority w:val="39"/>
     <w:rsid w:val="00773A1D"/>
     <w:tblPr>
@@ -5275,10 +6714,10 @@
       </w:tblBorders>
     </w:tblPr>
   </w:style>
-  <w:style w:type="character" w:customStyle="1" w:styleId="berschrift3Zchn">
-    <w:name w:val="Überschrift 3 Zchn"/>
-    <w:basedOn w:val="Absatz-Standardschriftart"/>
-    <w:link w:val="berschrift3"/>
+  <w:style w:type="character" w:customStyle="1" w:styleId="Heading3Char">
+    <w:name w:val="Heading 3 Char"/>
+    <w:basedOn w:val="DefaultParagraphFont"/>
+    <w:link w:val="Heading3"/>
     <w:uiPriority w:val="9"/>
     <w:rsid w:val="00D65A37"/>
     <w:rPr>
@@ -5289,7 +6728,7 @@
   </w:style>
   <w:style w:type="paragraph" w:customStyle="1" w:styleId="Fliesstext">
     <w:name w:val="Fliesstext"/>
-    <w:basedOn w:val="Standard"/>
+    <w:basedOn w:val="Normal"/>
     <w:qFormat/>
     <w:rsid w:val="00D65A37"/>
     <w:pPr>
@@ -5304,7 +6743,7 @@
   </w:style>
   <w:style w:type="paragraph" w:customStyle="1" w:styleId="KeineNummerierungberschrift">
     <w:name w:val="Keine Nummerierung Überschrift"/>
-    <w:basedOn w:val="Standard"/>
+    <w:basedOn w:val="Normal"/>
     <w:qFormat/>
     <w:rsid w:val="00090864"/>
     <w:pPr>
@@ -5318,7 +6757,7 @@
   </w:style>
   <w:style w:type="paragraph" w:customStyle="1" w:styleId="Code">
     <w:name w:val="Code"/>
-    <w:basedOn w:val="Standard"/>
+    <w:basedOn w:val="Normal"/>
     <w:qFormat/>
     <w:rsid w:val="00C77D1C"/>
     <w:pPr>
@@ -5337,9 +6776,9 @@
       <w:sz w:val="22"/>
     </w:rPr>
   </w:style>
-  <w:style w:type="paragraph" w:styleId="Beschriftung">
+  <w:style w:type="paragraph" w:styleId="Caption">
     <w:name w:val="caption"/>
-    <w:basedOn w:val="Standard"/>
+    <w:basedOn w:val="Normal"/>
     <w:next w:val="Fliesstext"/>
     <w:uiPriority w:val="35"/>
     <w:unhideWhenUsed/>
@@ -5355,15 +6794,109 @@
       <w:szCs w:val="18"/>
     </w:rPr>
   </w:style>
-  <w:style w:type="character" w:styleId="IntensiveHervorhebung">
+  <w:style w:type="character" w:styleId="IntenseEmphasis">
     <w:name w:val="Intense Emphasis"/>
-    <w:basedOn w:val="Absatz-Standardschriftart"/>
+    <w:basedOn w:val="DefaultParagraphFont"/>
     <w:uiPriority w:val="21"/>
     <w:rsid w:val="008F6234"/>
     <w:rPr>
       <w:i/>
       <w:iCs/>
       <w:color w:val="4472C4" w:themeColor="accent1"/>
+    </w:rPr>
+  </w:style>
+  <w:style w:type="character" w:styleId="CommentReference">
+    <w:name w:val="annotation reference"/>
+    <w:basedOn w:val="DefaultParagraphFont"/>
+    <w:uiPriority w:val="99"/>
+    <w:semiHidden/>
+    <w:unhideWhenUsed/>
+    <w:rsid w:val="0083323B"/>
+    <w:rPr>
+      <w:sz w:val="16"/>
+      <w:szCs w:val="16"/>
+    </w:rPr>
+  </w:style>
+  <w:style w:type="paragraph" w:styleId="CommentText">
+    <w:name w:val="annotation text"/>
+    <w:basedOn w:val="Normal"/>
+    <w:link w:val="CommentTextChar"/>
+    <w:uiPriority w:val="99"/>
+    <w:semiHidden/>
+    <w:unhideWhenUsed/>
+    <w:rsid w:val="0083323B"/>
+    <w:rPr>
+      <w:sz w:val="20"/>
+      <w:szCs w:val="20"/>
+    </w:rPr>
+  </w:style>
+  <w:style w:type="character" w:customStyle="1" w:styleId="CommentTextChar">
+    <w:name w:val="Comment Text Char"/>
+    <w:basedOn w:val="DefaultParagraphFont"/>
+    <w:link w:val="CommentText"/>
+    <w:uiPriority w:val="99"/>
+    <w:semiHidden/>
+    <w:rsid w:val="0083323B"/>
+    <w:rPr>
+      <w:rFonts w:ascii="CMU Bright Roman" w:hAnsi="CMU Bright Roman"/>
+      <w:sz w:val="20"/>
+      <w:szCs w:val="20"/>
+    </w:rPr>
+  </w:style>
+  <w:style w:type="paragraph" w:styleId="CommentSubject">
+    <w:name w:val="annotation subject"/>
+    <w:basedOn w:val="CommentText"/>
+    <w:next w:val="CommentText"/>
+    <w:link w:val="CommentSubjectChar"/>
+    <w:uiPriority w:val="99"/>
+    <w:semiHidden/>
+    <w:unhideWhenUsed/>
+    <w:rsid w:val="0083323B"/>
+    <w:rPr>
+      <w:b/>
+      <w:bCs/>
+    </w:rPr>
+  </w:style>
+  <w:style w:type="character" w:customStyle="1" w:styleId="CommentSubjectChar">
+    <w:name w:val="Comment Subject Char"/>
+    <w:basedOn w:val="CommentTextChar"/>
+    <w:link w:val="CommentSubject"/>
+    <w:uiPriority w:val="99"/>
+    <w:semiHidden/>
+    <w:rsid w:val="0083323B"/>
+    <w:rPr>
+      <w:rFonts w:ascii="CMU Bright Roman" w:hAnsi="CMU Bright Roman"/>
+      <w:b/>
+      <w:bCs/>
+      <w:sz w:val="20"/>
+      <w:szCs w:val="20"/>
+    </w:rPr>
+  </w:style>
+  <w:style w:type="paragraph" w:styleId="BalloonText">
+    <w:name w:val="Balloon Text"/>
+    <w:basedOn w:val="Normal"/>
+    <w:link w:val="BalloonTextChar"/>
+    <w:uiPriority w:val="99"/>
+    <w:semiHidden/>
+    <w:unhideWhenUsed/>
+    <w:rsid w:val="0083323B"/>
+    <w:rPr>
+      <w:rFonts w:ascii="Times New Roman" w:hAnsi="Times New Roman" w:cs="Times New Roman"/>
+      <w:sz w:val="18"/>
+      <w:szCs w:val="18"/>
+    </w:rPr>
+  </w:style>
+  <w:style w:type="character" w:customStyle="1" w:styleId="BalloonTextChar">
+    <w:name w:val="Balloon Text Char"/>
+    <w:basedOn w:val="DefaultParagraphFont"/>
+    <w:link w:val="BalloonText"/>
+    <w:uiPriority w:val="99"/>
+    <w:semiHidden/>
+    <w:rsid w:val="0083323B"/>
+    <w:rPr>
+      <w:rFonts w:ascii="Times New Roman" w:hAnsi="Times New Roman" w:cs="Times New Roman"/>
+      <w:sz w:val="18"/>
+      <w:szCs w:val="18"/>
     </w:rPr>
   </w:style>
 </w:styles>
@@ -5635,7 +7168,7 @@
 </file>
 
 <file path=customXml/itemProps1.xml><?xml version="1.0" encoding="utf-8"?>
-<ds:datastoreItem xmlns:ds="http://schemas.openxmlformats.org/officeDocument/2006/customXml" ds:itemID="{EA391F4F-E715-3F44-B2A2-DE61E435B406}">
+<ds:datastoreItem xmlns:ds="http://schemas.openxmlformats.org/officeDocument/2006/customXml" ds:itemID="{65067856-0E91-9948-AA6C-B6A759F4268A}">
   <ds:schemaRefs>
     <ds:schemaRef ds:uri="http://schemas.openxmlformats.org/officeDocument/2006/bibliography"/>
   </ds:schemaRefs>

</xml_diff>